<commit_message>
JG:Update and make site repsonsive
</commit_message>
<xml_diff>
--- a/public/New content/Website content.docx
+++ b/public/New content/Website content.docx
@@ -1,6 +1,6 @@
 
 <file path=word/document.xml><?xml version="1.0" encoding="utf-8"?>
-<w:document xmlns:wpc="http://schemas.microsoft.com/office/word/2010/wordprocessingCanvas" xmlns:mc="http://schemas.openxmlformats.org/markup-compatibility/2006" xmlns:o="urn:schemas-microsoft-com:office:office" xmlns:r="http://schemas.openxmlformats.org/officeDocument/2006/relationships" xmlns:m="http://schemas.openxmlformats.org/officeDocument/2006/math" xmlns:v="urn:schemas-microsoft-com:vml" xmlns:wp14="http://schemas.microsoft.com/office/word/2010/wordprocessingDrawing" xmlns:wp="http://schemas.openxmlformats.org/drawingml/2006/wordprocessingDrawing" xmlns:w10="urn:schemas-microsoft-com:office:word" xmlns:w="http://schemas.openxmlformats.org/wordprocessingml/2006/main" xmlns:w14="http://schemas.microsoft.com/office/word/2010/wordml" xmlns:w15="http://schemas.microsoft.com/office/word/2012/wordml" xmlns:wpg="http://schemas.microsoft.com/office/word/2010/wordprocessingGroup" xmlns:wpi="http://schemas.microsoft.com/office/word/2010/wordprocessingInk" xmlns:wne="http://schemas.microsoft.com/office/word/2006/wordml" xmlns:wps="http://schemas.microsoft.com/office/word/2010/wordprocessingShape" mc:Ignorable="w14 w15 wp14">
+<w:document xmlns:wpc="http://schemas.microsoft.com/office/word/2010/wordprocessingCanvas" xmlns:cx="http://schemas.microsoft.com/office/drawing/2014/chartex" xmlns:cx1="http://schemas.microsoft.com/office/drawing/2015/9/8/chartex" xmlns:cx2="http://schemas.microsoft.com/office/drawing/2015/10/21/chartex" xmlns:cx3="http://schemas.microsoft.com/office/drawing/2016/5/9/chartex" xmlns:cx4="http://schemas.microsoft.com/office/drawing/2016/5/10/chartex" xmlns:cx5="http://schemas.microsoft.com/office/drawing/2016/5/11/chartex" xmlns:cx6="http://schemas.microsoft.com/office/drawing/2016/5/12/chartex" xmlns:cx7="http://schemas.microsoft.com/office/drawing/2016/5/13/chartex" xmlns:cx8="http://schemas.microsoft.com/office/drawing/2016/5/14/chartex" xmlns:mc="http://schemas.openxmlformats.org/markup-compatibility/2006" xmlns:aink="http://schemas.microsoft.com/office/drawing/2016/ink" xmlns:am3d="http://schemas.microsoft.com/office/drawing/2017/model3d" xmlns:o="urn:schemas-microsoft-com:office:office" xmlns:oel="http://schemas.microsoft.com/office/2019/extlst" xmlns:r="http://schemas.openxmlformats.org/officeDocument/2006/relationships" xmlns:m="http://schemas.openxmlformats.org/officeDocument/2006/math" xmlns:v="urn:schemas-microsoft-com:vml" xmlns:wp14="http://schemas.microsoft.com/office/word/2010/wordprocessingDrawing" xmlns:wp="http://schemas.openxmlformats.org/drawingml/2006/wordprocessingDrawing" xmlns:w10="urn:schemas-microsoft-com:office:word" xmlns:w="http://schemas.openxmlformats.org/wordprocessingml/2006/main" xmlns:w14="http://schemas.microsoft.com/office/word/2010/wordml" xmlns:w15="http://schemas.microsoft.com/office/word/2012/wordml" xmlns:w16cex="http://schemas.microsoft.com/office/word/2018/wordml/cex" xmlns:w16cid="http://schemas.microsoft.com/office/word/2016/wordml/cid" xmlns:w16="http://schemas.microsoft.com/office/word/2018/wordml" xmlns:w16du="http://schemas.microsoft.com/office/word/2023/wordml/word16du" xmlns:w16sdtdh="http://schemas.microsoft.com/office/word/2020/wordml/sdtdatahash" xmlns:w16se="http://schemas.microsoft.com/office/word/2015/wordml/symex" xmlns:wpg="http://schemas.microsoft.com/office/word/2010/wordprocessingGroup" xmlns:wpi="http://schemas.microsoft.com/office/word/2010/wordprocessingInk" xmlns:wne="http://schemas.microsoft.com/office/word/2006/wordml" xmlns:wps="http://schemas.microsoft.com/office/word/2010/wordprocessingShape" mc:Ignorable="w14 w15 w16se w16cid w16 w16cex w16sdtdh wp14">
   <w:body>
     <w:p>
       <w:pPr>
@@ -55,7 +55,6 @@
           <w:szCs w:val="24"/>
         </w:rPr>
       </w:pPr>
-      <w:proofErr w:type="spellStart"/>
       <w:r>
         <w:rPr>
           <w:rFonts w:ascii="Times New Roman" w:hAnsi="Times New Roman" w:cs="Times New Roman"/>
@@ -65,7 +64,6 @@
         </w:rPr>
         <w:t>Zumba</w:t>
       </w:r>
-      <w:proofErr w:type="spellEnd"/>
       <w:r>
         <w:rPr>
           <w:rFonts w:ascii="Times New Roman" w:hAnsi="Times New Roman" w:cs="Times New Roman"/>
@@ -74,7 +72,6 @@
         </w:rPr>
         <w:t xml:space="preserve">- </w:t>
       </w:r>
-      <w:proofErr w:type="spellStart"/>
       <w:r>
         <w:rPr>
           <w:rFonts w:ascii="Times New Roman" w:hAnsi="Times New Roman" w:cs="Times New Roman"/>
@@ -83,18 +80,7 @@
           <w:szCs w:val="24"/>
           <w:shd w:val="clear" w:color="auto" w:fill="FFFFFF"/>
         </w:rPr>
-        <w:t>Zumba</w:t>
-      </w:r>
-      <w:proofErr w:type="spellEnd"/>
-      <w:r>
-        <w:rPr>
-          <w:rFonts w:ascii="Times New Roman" w:hAnsi="Times New Roman" w:cs="Times New Roman"/>
-          <w:color w:val="3E474C"/>
-          <w:sz w:val="24"/>
-          <w:szCs w:val="24"/>
-          <w:shd w:val="clear" w:color="auto" w:fill="FFFFFF"/>
-        </w:rPr>
-        <w:t xml:space="preserve"> is a dance fitness program that involves exercise with dance and aerobics. It is a fun way to tone up, relieve stress, improve mood and to boost your metabolism which allows the body to better fight cancer cells. The choreography incorporates hip-hop, </w:t>
+        <w:t xml:space="preserve">Zumba is a dance fitness program that involves exercise with dance and aerobics. It is a fun way to tone up, relieve stress, improve mood and to boost your metabolism which allows the body to better fight cancer cells. The choreography incorporates hip-hop, </w:t>
       </w:r>
       <w:proofErr w:type="spellStart"/>
       <w:r>
@@ -185,7 +171,6 @@
           <w:szCs w:val="24"/>
         </w:rPr>
       </w:pPr>
-      <w:proofErr w:type="spellStart"/>
       <w:r>
         <w:rPr>
           <w:rFonts w:ascii="Times New Roman" w:hAnsi="Times New Roman" w:cs="Times New Roman"/>
@@ -195,7 +180,6 @@
         </w:rPr>
         <w:t>Breathwork</w:t>
       </w:r>
-      <w:proofErr w:type="spellEnd"/>
       <w:r>
         <w:rPr>
           <w:rFonts w:ascii="Times New Roman" w:hAnsi="Times New Roman" w:cs="Times New Roman"/>
@@ -212,29 +196,7 @@
           <w:szCs w:val="24"/>
           <w:shd w:val="clear" w:color="auto" w:fill="FFFFFF"/>
         </w:rPr>
-        <w:t xml:space="preserve">This is based on meditation practices, which uses breathing techniques to achieve mental clarity and a heightened state of mind, allowing the expulsion of negative energies. These negative energies are often thought to contribute significantly to chronic and degenerative illnesses such as cancer. Cancer cells flourish in deoxygenated environments. </w:t>
-      </w:r>
-      <w:proofErr w:type="spellStart"/>
-      <w:r>
-        <w:rPr>
-          <w:rFonts w:ascii="Times New Roman" w:hAnsi="Times New Roman" w:cs="Times New Roman"/>
-          <w:color w:val="3E474C"/>
-          <w:sz w:val="24"/>
-          <w:szCs w:val="24"/>
-          <w:shd w:val="clear" w:color="auto" w:fill="FFFFFF"/>
-        </w:rPr>
-        <w:t>Breathwork</w:t>
-      </w:r>
-      <w:proofErr w:type="spellEnd"/>
-      <w:r>
-        <w:rPr>
-          <w:rFonts w:ascii="Times New Roman" w:hAnsi="Times New Roman" w:cs="Times New Roman"/>
-          <w:color w:val="3E474C"/>
-          <w:sz w:val="24"/>
-          <w:szCs w:val="24"/>
-          <w:shd w:val="clear" w:color="auto" w:fill="FFFFFF"/>
-        </w:rPr>
-        <w:t>, therefore, teaches various breathing techniques to expand and exploit lung capacity to its full potential and fill the body's cells with oxygen. A typical session at Faraja last forty-five minutes.</w:t>
+        <w:t>This is based on meditation practices, which uses breathing techniques to achieve mental clarity and a heightened state of mind, allowing the expulsion of negative energies. These negative energies are often thought to contribute significantly to chronic and degenerative illnesses such as cancer. Cancer cells flourish in deoxygenated environments. Breathwork, therefore, teaches various breathing techniques to expand and exploit lung capacity to its full potential and fill the body's cells with oxygen. A typical session at Faraja last forty-five minutes.</w:t>
       </w:r>
     </w:p>
     <w:p>
@@ -425,7 +387,19 @@
         <w:rPr>
           <w:color w:val="3E474C"/>
         </w:rPr>
-        <w:t>- Reiki is a simple, natural Japanese technique for stress reduction, relaxation and healing. Through the practitioner laying hands on or just above the recipient's body, energy blockages (caused by poor diet, negative thoughts etc.) in the body's energy channels are removed and energy balance and harmony are restored or maintained. Reiki is not a belief system and does not have basis in a particular religion. It has been effective in helping virtually every known illness, from a common cold, to depression, to cancer.</w:t>
+        <w:t>- Reiki is a simple, natural Japanese technique for stress reduction, relaxation and healing. Through the practitioner laying hands on or just above the recipient's body, energy blockages (caused by poor diet, negative thoughts etc.) in the body's energy channels are removed and energy balance and harmony are restored or maintained. Reiki is not a belief system and does not have</w:t>
+      </w:r>
+      <w:r>
+        <w:rPr>
+          <w:color w:val="3E474C"/>
+        </w:rPr>
+        <w:t xml:space="preserve"> a</w:t>
+      </w:r>
+      <w:r>
+        <w:rPr>
+          <w:color w:val="3E474C"/>
+        </w:rPr>
+        <w:t xml:space="preserve"> basis in a particular religion. It has been effective in helping virtually every known illness, from a common cold, to depression, to cancer.</w:t>
       </w:r>
       <w:r>
         <w:rPr>
@@ -505,29 +479,27 @@
       </w:r>
       <w:r>
         <w:rPr>
-          <w:color w:val="3E474C"/>
-        </w:rPr>
-        <w:t>Counselling</w:t>
-      </w:r>
-      <w:r>
-        <w:rPr>
-          <w:color w:val="3E474C"/>
-        </w:rPr>
-        <w:t xml:space="preserve"> aims to help the patient and/or their </w:t>
-      </w:r>
-      <w:proofErr w:type="spellStart"/>
-      <w:r>
-        <w:rPr>
-          <w:color w:val="3E474C"/>
-        </w:rPr>
-        <w:t>carers</w:t>
-      </w:r>
-      <w:proofErr w:type="spellEnd"/>
-      <w:r>
-        <w:rPr>
-          <w:color w:val="3E474C"/>
-        </w:rPr>
-        <w:t xml:space="preserve"> make practical, emotional and spiritual adjustments to improve their quality of life. The </w:t>
+          <w:rStyle w:val="ui-provider"/>
+        </w:rPr>
+        <w:t>C</w:t>
+      </w:r>
+      <w:r>
+        <w:rPr>
+          <w:rStyle w:val="ui-provider"/>
+        </w:rPr>
+        <w:t>ounseling</w:t>
+      </w:r>
+      <w:r>
+        <w:rPr>
+          <w:rStyle w:val="ui-provider"/>
+        </w:rPr>
+        <w:t xml:space="preserve"> </w:t>
+      </w:r>
+      <w:r>
+        <w:rPr>
+          <w:color w:val="3E474C"/>
+        </w:rPr>
+        <w:t xml:space="preserve">aims to help the patient and/or their carers make practical, emotional and spiritual adjustments to improve their quality of life. The </w:t>
       </w:r>
       <w:r>
         <w:rPr>
@@ -539,21 +511,7 @@
         <w:rPr>
           <w:color w:val="3E474C"/>
         </w:rPr>
-        <w:t xml:space="preserve"> gently encourages the patient or </w:t>
-      </w:r>
-      <w:proofErr w:type="spellStart"/>
-      <w:r>
-        <w:rPr>
-          <w:color w:val="3E474C"/>
-        </w:rPr>
-        <w:t>carer</w:t>
-      </w:r>
-      <w:proofErr w:type="spellEnd"/>
-      <w:r>
-        <w:rPr>
-          <w:color w:val="3E474C"/>
-        </w:rPr>
-        <w:t xml:space="preserve"> to talk about their emotions and concerns and offers professional emotional and practical support and direction to the client.</w:t>
+        <w:t xml:space="preserve"> gently encourages the patient or carer to talk about their emotions and concerns and offers professional emotional and practical support and direction to the client.</w:t>
       </w:r>
       <w:r>
         <w:rPr>
@@ -579,14 +537,12 @@
         </w:rPr>
         <w:t xml:space="preserve"> see patients either one-on-one or with their </w:t>
       </w:r>
-      <w:proofErr w:type="spellStart"/>
-      <w:r>
-        <w:rPr>
-          <w:color w:val="3E474C"/>
-        </w:rPr>
-        <w:t>carers</w:t>
-      </w:r>
-      <w:proofErr w:type="spellEnd"/>
+      <w:r>
+        <w:rPr>
+          <w:color w:val="3E474C"/>
+        </w:rPr>
+        <w:t>careers</w:t>
+      </w:r>
       <w:r>
         <w:rPr>
           <w:color w:val="3E474C"/>
@@ -619,21 +575,12 @@
           <w:color w:val="3E474C"/>
         </w:rPr>
       </w:pPr>
-      <w:proofErr w:type="spellStart"/>
-      <w:r>
-        <w:rPr>
-          <w:b/>
-          <w:color w:val="3E474C"/>
-        </w:rPr>
-        <w:t>Diversional</w:t>
-      </w:r>
-      <w:proofErr w:type="spellEnd"/>
-      <w:r>
-        <w:rPr>
-          <w:b/>
-          <w:color w:val="3E474C"/>
-        </w:rPr>
-        <w:t xml:space="preserve"> Therapy</w:t>
+      <w:r>
+        <w:rPr>
+          <w:b/>
+          <w:color w:val="3E474C"/>
+        </w:rPr>
+        <w:t>Diversional Therapy</w:t>
       </w:r>
       <w:r>
         <w:rPr>
@@ -647,19 +594,23 @@
         </w:rPr>
         <w:t xml:space="preserve">Knitting and </w:t>
       </w:r>
-      <w:proofErr w:type="spellStart"/>
-      <w:r>
-        <w:rPr>
-          <w:color w:val="3E474C"/>
-        </w:rPr>
-        <w:t>crotcheting</w:t>
-      </w:r>
-      <w:proofErr w:type="spellEnd"/>
+      <w:r>
+        <w:rPr>
+          <w:color w:val="3E474C"/>
+        </w:rPr>
+        <w:t>crocheting</w:t>
+      </w:r>
       <w:r>
         <w:rPr>
           <w:color w:val="3E474C"/>
         </w:rPr>
         <w:t xml:space="preserve"> helps to relieve stress and boredom, promote emotional and physical health build social connections and discover new passions</w:t>
+      </w:r>
+      <w:r>
+        <w:rPr>
+          <w:color w:val="3E474C"/>
+        </w:rPr>
+        <w:t>.</w:t>
       </w:r>
     </w:p>
     <w:p>
@@ -728,19 +679,11 @@
           <w:color w:val="374151"/>
         </w:rPr>
       </w:pPr>
-      <w:proofErr w:type="spellStart"/>
-      <w:r>
-        <w:rPr>
-          <w:b/>
-        </w:rPr>
-        <w:t>Neuro</w:t>
-      </w:r>
-      <w:proofErr w:type="spellEnd"/>
-      <w:r>
-        <w:rPr>
-          <w:b/>
-        </w:rPr>
-        <w:t>-Linguistic</w:t>
+      <w:r>
+        <w:rPr>
+          <w:b/>
+        </w:rPr>
+        <w:t>Neuro-Linguistic</w:t>
       </w:r>
       <w:r>
         <w:rPr>
@@ -758,15 +701,13 @@
         </w:rPr>
         <w:t xml:space="preserve">is a psychological approach that aims to help individuals improve their communication, </w:t>
       </w:r>
-      <w:proofErr w:type="spellStart"/>
       <w:r>
         <w:rPr>
           <w:color w:val="374151"/>
           <w:shd w:val="clear" w:color="auto" w:fill="F7F7F8"/>
         </w:rPr>
-        <w:t>behaviour</w:t>
-      </w:r>
-      <w:proofErr w:type="spellEnd"/>
+        <w:t>behavior</w:t>
+      </w:r>
       <w:r>
         <w:rPr>
           <w:color w:val="374151"/>
@@ -780,28 +721,24 @@
         </w:rPr>
         <w:t xml:space="preserve">NLP involves the study of the relationship between language, </w:t>
       </w:r>
-      <w:proofErr w:type="spellStart"/>
       <w:r>
         <w:rPr>
           <w:color w:val="374151"/>
         </w:rPr>
-        <w:t>behaviour</w:t>
-      </w:r>
-      <w:proofErr w:type="spellEnd"/>
+        <w:t>behavior</w:t>
+      </w:r>
       <w:r>
         <w:rPr>
           <w:color w:val="374151"/>
         </w:rPr>
         <w:t xml:space="preserve">, and the mind. It proposes that the way individuals use language reflects their internal thought processes and that by understanding these patterns, individuals can change their thoughts, </w:t>
       </w:r>
-      <w:proofErr w:type="spellStart"/>
       <w:r>
         <w:rPr>
           <w:color w:val="374151"/>
         </w:rPr>
-        <w:t>behaviours</w:t>
-      </w:r>
-      <w:proofErr w:type="spellEnd"/>
+        <w:t>behaviors</w:t>
+      </w:r>
       <w:r>
         <w:rPr>
           <w:color w:val="374151"/>
@@ -832,28 +769,24 @@
         </w:rPr>
         <w:t xml:space="preserve"> successful </w:t>
       </w:r>
-      <w:proofErr w:type="spellStart"/>
       <w:r>
         <w:rPr>
           <w:color w:val="374151"/>
         </w:rPr>
-        <w:t>behaviours</w:t>
-      </w:r>
-      <w:proofErr w:type="spellEnd"/>
+        <w:t>behaviors</w:t>
+      </w:r>
       <w:r>
         <w:rPr>
           <w:color w:val="374151"/>
         </w:rPr>
         <w:t xml:space="preserve"> and thought patterns, reframing negative experiences, anchoring positive emotions to specific triggers, and using language patterns to influence others' thoughts and </w:t>
       </w:r>
-      <w:proofErr w:type="spellStart"/>
       <w:r>
         <w:rPr>
           <w:color w:val="374151"/>
         </w:rPr>
-        <w:t>behaviour</w:t>
-      </w:r>
-      <w:proofErr w:type="spellEnd"/>
+        <w:t>behavior</w:t>
+      </w:r>
       <w:r>
         <w:rPr>
           <w:color w:val="374151"/>
@@ -1020,8 +953,547 @@
           <w:sz w:val="24"/>
           <w:szCs w:val="24"/>
         </w:rPr>
+        <w:t xml:space="preserve"> Faraja’s main mandate</w:t>
+      </w:r>
+      <w:r>
+        <w:rPr>
+          <w:rFonts w:ascii="Times New Roman" w:hAnsi="Times New Roman" w:cs="Times New Roman"/>
+          <w:sz w:val="24"/>
+          <w:szCs w:val="24"/>
+        </w:rPr>
+        <w:t xml:space="preserve"> was to provide information and </w:t>
+      </w:r>
+      <w:r>
+        <w:rPr>
+          <w:rFonts w:ascii="Times New Roman" w:hAnsi="Times New Roman" w:cs="Times New Roman"/>
+          <w:sz w:val="24"/>
+          <w:szCs w:val="24"/>
+        </w:rPr>
+        <w:t>complementary</w:t>
+      </w:r>
+      <w:r>
+        <w:rPr>
+          <w:rFonts w:ascii="Times New Roman" w:hAnsi="Times New Roman" w:cs="Times New Roman"/>
+          <w:sz w:val="24"/>
+          <w:szCs w:val="24"/>
+        </w:rPr>
         <w:t xml:space="preserve"> </w:t>
       </w:r>
+      <w:r>
+        <w:rPr>
+          <w:rFonts w:ascii="Times New Roman" w:hAnsi="Times New Roman" w:cs="Times New Roman"/>
+          <w:sz w:val="24"/>
+          <w:szCs w:val="24"/>
+        </w:rPr>
+        <w:t xml:space="preserve">therapies to </w:t>
+      </w:r>
+      <w:r>
+        <w:rPr>
+          <w:rFonts w:ascii="Times New Roman" w:hAnsi="Times New Roman" w:cs="Times New Roman"/>
+          <w:sz w:val="24"/>
+          <w:szCs w:val="24"/>
+        </w:rPr>
+        <w:t xml:space="preserve">support </w:t>
+      </w:r>
+      <w:r>
+        <w:rPr>
+          <w:rFonts w:ascii="Times New Roman" w:hAnsi="Times New Roman" w:cs="Times New Roman"/>
+          <w:sz w:val="24"/>
+          <w:szCs w:val="24"/>
+        </w:rPr>
+        <w:t>patients</w:t>
+      </w:r>
+      <w:r>
+        <w:rPr>
+          <w:rFonts w:ascii="Times New Roman" w:hAnsi="Times New Roman" w:cs="Times New Roman"/>
+          <w:sz w:val="24"/>
+          <w:szCs w:val="24"/>
+        </w:rPr>
+        <w:t xml:space="preserve"> as they went</w:t>
+      </w:r>
+      <w:r>
+        <w:rPr>
+          <w:rFonts w:ascii="Times New Roman" w:hAnsi="Times New Roman" w:cs="Times New Roman"/>
+          <w:sz w:val="24"/>
+          <w:szCs w:val="24"/>
+        </w:rPr>
+        <w:t xml:space="preserve"> through their chemotherapy and radiotherapy treatments. However, with an increased </w:t>
+      </w:r>
+      <w:r>
+        <w:rPr>
+          <w:rFonts w:ascii="Times New Roman" w:hAnsi="Times New Roman" w:cs="Times New Roman"/>
+          <w:sz w:val="24"/>
+          <w:szCs w:val="24"/>
+        </w:rPr>
+        <w:t>cancer burden in Kenya, there has been</w:t>
+      </w:r>
+      <w:r>
+        <w:rPr>
+          <w:rFonts w:ascii="Times New Roman" w:hAnsi="Times New Roman" w:cs="Times New Roman"/>
+          <w:sz w:val="24"/>
+          <w:szCs w:val="24"/>
+        </w:rPr>
+        <w:t xml:space="preserve"> a higher demand for financial assistance for patien</w:t>
+      </w:r>
+      <w:r>
+        <w:rPr>
+          <w:rFonts w:ascii="Times New Roman" w:hAnsi="Times New Roman" w:cs="Times New Roman"/>
+          <w:sz w:val="24"/>
+          <w:szCs w:val="24"/>
+        </w:rPr>
+        <w:t>ts. This is largely due to the</w:t>
+      </w:r>
+      <w:r>
+        <w:rPr>
+          <w:rFonts w:ascii="Times New Roman" w:hAnsi="Times New Roman" w:cs="Times New Roman"/>
+          <w:sz w:val="24"/>
+          <w:szCs w:val="24"/>
+        </w:rPr>
+        <w:t xml:space="preserve"> reasons below:  </w:t>
+      </w:r>
+    </w:p>
+    <w:p>
+      <w:pPr>
+        <w:rPr>
+          <w:rFonts w:ascii="Times New Roman" w:hAnsi="Times New Roman" w:cs="Times New Roman"/>
+          <w:sz w:val="24"/>
+          <w:szCs w:val="24"/>
+        </w:rPr>
+      </w:pPr>
+      <w:r>
+        <w:rPr>
+          <w:rFonts w:ascii="Times New Roman" w:hAnsi="Times New Roman" w:cs="Times New Roman"/>
+          <w:sz w:val="24"/>
+          <w:szCs w:val="24"/>
+        </w:rPr>
+        <w:t>1</w:t>
+      </w:r>
+      <w:r>
+        <w:rPr>
+          <w:rFonts w:ascii="Times New Roman" w:hAnsi="Times New Roman" w:cs="Times New Roman"/>
+          <w:sz w:val="24"/>
+          <w:szCs w:val="24"/>
+        </w:rPr>
+        <w:t>. </w:t>
+      </w:r>
+      <w:r>
+        <w:rPr>
+          <w:rFonts w:ascii="Times New Roman" w:hAnsi="Times New Roman" w:cs="Times New Roman"/>
+          <w:sz w:val="24"/>
+          <w:szCs w:val="24"/>
+        </w:rPr>
+        <w:t>Cance</w:t>
+      </w:r>
+      <w:r>
+        <w:rPr>
+          <w:rFonts w:ascii="Times New Roman" w:hAnsi="Times New Roman" w:cs="Times New Roman"/>
+          <w:sz w:val="24"/>
+          <w:szCs w:val="24"/>
+        </w:rPr>
+        <w:t>r treatment is hugely expensive</w:t>
+      </w:r>
+      <w:r>
+        <w:rPr>
+          <w:rFonts w:ascii="Times New Roman" w:hAnsi="Times New Roman" w:cs="Times New Roman"/>
+          <w:sz w:val="24"/>
+          <w:szCs w:val="24"/>
+        </w:rPr>
+        <w:t>. A good number of people affected</w:t>
+      </w:r>
+      <w:r>
+        <w:rPr>
+          <w:rFonts w:ascii="Times New Roman" w:hAnsi="Times New Roman" w:cs="Times New Roman"/>
+          <w:sz w:val="24"/>
+          <w:szCs w:val="24"/>
+        </w:rPr>
+        <w:t xml:space="preserve"> by cancer </w:t>
+      </w:r>
+      <w:r>
+        <w:rPr>
+          <w:rFonts w:ascii="Times New Roman" w:hAnsi="Times New Roman" w:cs="Times New Roman"/>
+          <w:sz w:val="24"/>
+          <w:szCs w:val="24"/>
+        </w:rPr>
+        <w:t>can</w:t>
+      </w:r>
+      <w:r>
+        <w:rPr>
+          <w:rFonts w:ascii="Times New Roman" w:hAnsi="Times New Roman" w:cs="Times New Roman"/>
+          <w:sz w:val="24"/>
+          <w:szCs w:val="24"/>
+        </w:rPr>
+        <w:t>’t afford their treatment. This leads to them not taking treatment</w:t>
+      </w:r>
+      <w:r>
+        <w:rPr>
+          <w:rFonts w:ascii="Times New Roman" w:hAnsi="Times New Roman" w:cs="Times New Roman"/>
+          <w:sz w:val="24"/>
+          <w:szCs w:val="24"/>
+        </w:rPr>
+        <w:t>.</w:t>
+      </w:r>
+      <w:r>
+        <w:rPr>
+          <w:rFonts w:ascii="Times New Roman" w:hAnsi="Times New Roman" w:cs="Times New Roman"/>
+          <w:sz w:val="24"/>
+          <w:szCs w:val="24"/>
+        </w:rPr>
+        <w:t xml:space="preserve"> </w:t>
+      </w:r>
+    </w:p>
+    <w:p>
+      <w:pPr>
+        <w:rPr>
+          <w:rFonts w:ascii="Times New Roman" w:hAnsi="Times New Roman" w:cs="Times New Roman"/>
+          <w:sz w:val="24"/>
+          <w:szCs w:val="24"/>
+        </w:rPr>
+      </w:pPr>
+      <w:r>
+        <w:rPr>
+          <w:rFonts w:ascii="Times New Roman" w:hAnsi="Times New Roman" w:cs="Times New Roman"/>
+          <w:sz w:val="24"/>
+          <w:szCs w:val="24"/>
+        </w:rPr>
+        <w:t>2</w:t>
+      </w:r>
+      <w:r>
+        <w:rPr>
+          <w:rFonts w:ascii="Times New Roman" w:hAnsi="Times New Roman" w:cs="Times New Roman"/>
+          <w:sz w:val="24"/>
+          <w:szCs w:val="24"/>
+        </w:rPr>
+        <w:t>. </w:t>
+      </w:r>
+      <w:r>
+        <w:rPr>
+          <w:rFonts w:ascii="Times New Roman" w:hAnsi="Times New Roman" w:cs="Times New Roman"/>
+          <w:sz w:val="24"/>
+          <w:szCs w:val="24"/>
+        </w:rPr>
+        <w:t xml:space="preserve">During a conference for East Africa Insurance that was held in February of 2017, it was revealed that only 12% of Kenyans have medical insurance. This translates to about 480,000 Kenyans who have insurance </w:t>
+      </w:r>
+      <w:r>
+        <w:rPr>
+          <w:rFonts w:ascii="Times New Roman" w:hAnsi="Times New Roman" w:cs="Times New Roman"/>
+          <w:sz w:val="24"/>
+          <w:szCs w:val="24"/>
+        </w:rPr>
+        <w:t>coverage</w:t>
+      </w:r>
+      <w:r>
+        <w:rPr>
+          <w:rFonts w:ascii="Times New Roman" w:hAnsi="Times New Roman" w:cs="Times New Roman"/>
+          <w:sz w:val="24"/>
+          <w:szCs w:val="24"/>
+        </w:rPr>
+        <w:t xml:space="preserve"> out of the country’s over 45 million people population.</w:t>
+      </w:r>
+      <w:r>
+        <w:rPr>
+          <w:rFonts w:ascii="Times New Roman" w:hAnsi="Times New Roman" w:cs="Times New Roman"/>
+          <w:sz w:val="24"/>
+          <w:szCs w:val="24"/>
+        </w:rPr>
+        <w:t xml:space="preserve"> Not everyone is able to pay for the NHIF and although NHIF has come in handy, it is not fully covering for the treatment. </w:t>
+      </w:r>
+    </w:p>
+    <w:p>
+      <w:pPr>
+        <w:rPr>
+          <w:rFonts w:ascii="Times New Roman" w:hAnsi="Times New Roman" w:cs="Times New Roman"/>
+          <w:sz w:val="24"/>
+          <w:szCs w:val="24"/>
+        </w:rPr>
+      </w:pPr>
+      <w:r>
+        <w:rPr>
+          <w:rFonts w:ascii="Times New Roman" w:hAnsi="Times New Roman" w:cs="Times New Roman"/>
+          <w:sz w:val="24"/>
+          <w:szCs w:val="24"/>
+        </w:rPr>
+        <w:t> </w:t>
+      </w:r>
+    </w:p>
+    <w:p>
+      <w:pPr>
+        <w:rPr>
+          <w:rFonts w:ascii="Times New Roman" w:hAnsi="Times New Roman" w:cs="Times New Roman"/>
+          <w:sz w:val="24"/>
+          <w:szCs w:val="24"/>
+        </w:rPr>
+      </w:pPr>
+      <w:r>
+        <w:rPr>
+          <w:rFonts w:ascii="Times New Roman" w:hAnsi="Times New Roman" w:cs="Times New Roman"/>
+          <w:sz w:val="24"/>
+          <w:szCs w:val="24"/>
+        </w:rPr>
+        <w:t>For these reasons, Faraja Cancer Support Trust launched the </w:t>
+      </w:r>
+      <w:r>
+        <w:rPr>
+          <w:rFonts w:ascii="Times New Roman" w:hAnsi="Times New Roman" w:cs="Times New Roman"/>
+          <w:b/>
+          <w:bCs/>
+          <w:sz w:val="24"/>
+          <w:szCs w:val="24"/>
+        </w:rPr>
+        <w:t>Faraja Medical Support Fund (</w:t>
+      </w:r>
+      <w:r>
+        <w:rPr>
+          <w:rFonts w:ascii="Times New Roman" w:hAnsi="Times New Roman" w:cs="Times New Roman"/>
+          <w:b/>
+          <w:bCs/>
+          <w:sz w:val="24"/>
+          <w:szCs w:val="24"/>
+        </w:rPr>
+        <w:t xml:space="preserve">FMSF) </w:t>
+      </w:r>
+      <w:r>
+        <w:rPr>
+          <w:rFonts w:ascii="Times New Roman" w:hAnsi="Times New Roman" w:cs="Times New Roman"/>
+          <w:bCs/>
+          <w:sz w:val="24"/>
+          <w:szCs w:val="24"/>
+        </w:rPr>
+        <w:t>o</w:t>
+      </w:r>
+      <w:r>
+        <w:rPr>
+          <w:rFonts w:ascii="Times New Roman" w:hAnsi="Times New Roman" w:cs="Times New Roman"/>
+          <w:sz w:val="24"/>
+          <w:szCs w:val="24"/>
+        </w:rPr>
+        <w:t xml:space="preserve">n 12th November 2016 with the aim of developing an effective system which will enable </w:t>
+      </w:r>
+      <w:r>
+        <w:rPr>
+          <w:rFonts w:ascii="Times New Roman" w:hAnsi="Times New Roman" w:cs="Times New Roman"/>
+          <w:sz w:val="24"/>
+          <w:szCs w:val="24"/>
+        </w:rPr>
+        <w:t xml:space="preserve">disadvantaged </w:t>
+      </w:r>
+      <w:r>
+        <w:rPr>
+          <w:rFonts w:ascii="Times New Roman" w:hAnsi="Times New Roman" w:cs="Times New Roman"/>
+          <w:sz w:val="24"/>
+          <w:szCs w:val="24"/>
+        </w:rPr>
+        <w:t xml:space="preserve">adults and children with cancer to obtain the right treatment at the right time. This brings hope and </w:t>
+      </w:r>
+      <w:r>
+        <w:rPr>
+          <w:rFonts w:ascii="Times New Roman" w:hAnsi="Times New Roman" w:cs="Times New Roman"/>
+          <w:sz w:val="24"/>
+          <w:szCs w:val="24"/>
+        </w:rPr>
+        <w:t xml:space="preserve">a </w:t>
+      </w:r>
+      <w:r>
+        <w:rPr>
+          <w:rFonts w:ascii="Times New Roman" w:hAnsi="Times New Roman" w:cs="Times New Roman"/>
+          <w:sz w:val="24"/>
+          <w:szCs w:val="24"/>
+        </w:rPr>
+        <w:t xml:space="preserve">real chance of recovery. The mission is to </w:t>
+      </w:r>
+      <w:r>
+        <w:rPr>
+          <w:rFonts w:ascii="Times New Roman" w:hAnsi="Times New Roman" w:cs="Times New Roman"/>
+          <w:sz w:val="24"/>
+          <w:szCs w:val="24"/>
+        </w:rPr>
+        <w:t>galvanize</w:t>
+      </w:r>
+      <w:r>
+        <w:rPr>
+          <w:rFonts w:ascii="Times New Roman" w:hAnsi="Times New Roman" w:cs="Times New Roman"/>
+          <w:sz w:val="24"/>
+          <w:szCs w:val="24"/>
+        </w:rPr>
+        <w:t xml:space="preserve"> the support from various groups with the vision and capacity to come together and make a meaningful and long-lasting impact by making sizable donations </w:t>
+      </w:r>
+      <w:r>
+        <w:rPr>
+          <w:rFonts w:ascii="Times New Roman" w:hAnsi="Times New Roman" w:cs="Times New Roman"/>
+          <w:sz w:val="24"/>
+          <w:szCs w:val="24"/>
+        </w:rPr>
+        <w:t>to</w:t>
+      </w:r>
+      <w:r>
+        <w:rPr>
+          <w:rFonts w:ascii="Times New Roman" w:hAnsi="Times New Roman" w:cs="Times New Roman"/>
+          <w:sz w:val="24"/>
+          <w:szCs w:val="24"/>
+        </w:rPr>
+        <w:t xml:space="preserve"> the fund.</w:t>
+      </w:r>
+    </w:p>
+    <w:p>
+      <w:pPr>
+        <w:rPr>
+          <w:rFonts w:ascii="Times New Roman" w:hAnsi="Times New Roman" w:cs="Times New Roman"/>
+          <w:sz w:val="24"/>
+          <w:szCs w:val="24"/>
+        </w:rPr>
+      </w:pPr>
+      <w:r>
+        <w:rPr>
+          <w:rFonts w:ascii="Times New Roman" w:hAnsi="Times New Roman" w:cs="Times New Roman"/>
+          <w:sz w:val="24"/>
+          <w:szCs w:val="24"/>
+        </w:rPr>
+        <w:t>The treatment that Faraja funds is provided at private and government institutions in Nairobi.  Faraja aims to raise Kshs 100,000,000 (US$1,000,000). A corpus of funds that, when invested, will ensure up to 50 patients receive treatment every year. The fund will cover medical costs such as surgery, brachytherapy, chemotherapy, radiation and hormonal therapy.  To qualify for a grant, individuals will submit an application form which will be vetted monthly by members of an expert panel. </w:t>
+      </w:r>
+    </w:p>
+    <w:p>
+      <w:pPr>
+        <w:rPr>
+          <w:rFonts w:ascii="Times New Roman" w:hAnsi="Times New Roman" w:cs="Times New Roman"/>
+          <w:sz w:val="24"/>
+          <w:szCs w:val="24"/>
+        </w:rPr>
+      </w:pPr>
+    </w:p>
+    <w:p>
+      <w:pPr>
+        <w:rPr>
+          <w:rFonts w:ascii="Times New Roman" w:hAnsi="Times New Roman" w:cs="Times New Roman"/>
+          <w:sz w:val="24"/>
+          <w:szCs w:val="24"/>
+        </w:rPr>
+      </w:pPr>
+    </w:p>
+    <w:p>
+      <w:pPr>
+        <w:rPr>
+          <w:rFonts w:ascii="Times New Roman" w:hAnsi="Times New Roman" w:cs="Times New Roman"/>
+          <w:sz w:val="24"/>
+          <w:szCs w:val="24"/>
+        </w:rPr>
+      </w:pPr>
+    </w:p>
+    <w:p>
+      <w:pPr>
+        <w:rPr>
+          <w:rFonts w:ascii="Times New Roman" w:hAnsi="Times New Roman" w:cs="Times New Roman"/>
+          <w:b/>
+          <w:sz w:val="24"/>
+          <w:szCs w:val="24"/>
+        </w:rPr>
+      </w:pPr>
+      <w:r>
+        <w:rPr>
+          <w:rFonts w:ascii="Times New Roman" w:hAnsi="Times New Roman" w:cs="Times New Roman"/>
+          <w:b/>
+          <w:sz w:val="24"/>
+          <w:szCs w:val="24"/>
+        </w:rPr>
+        <w:t xml:space="preserve">SUPPORT GROUPS </w:t>
+      </w:r>
+    </w:p>
+    <w:p>
+      <w:pPr>
+        <w:rPr>
+          <w:rFonts w:ascii="Times New Roman" w:hAnsi="Times New Roman" w:cs="Times New Roman"/>
+          <w:sz w:val="24"/>
+          <w:szCs w:val="24"/>
+        </w:rPr>
+      </w:pPr>
+      <w:r>
+        <w:rPr>
+          <w:rFonts w:ascii="Times New Roman" w:hAnsi="Times New Roman" w:cs="Times New Roman"/>
+          <w:sz w:val="24"/>
+          <w:szCs w:val="24"/>
+        </w:rPr>
+        <w:t xml:space="preserve">Support groups play a vital role in helping you feel better, more hopeful, and not so alone. They give patients and caregivers a chance to talk about their feelings and work through them. It is a practical way of helping them deal with the life changes that come with cancer treatment. Support groups are generally structured around individual types of cancer and we also have one for caregivers. </w:t>
+      </w:r>
+    </w:p>
+    <w:p>
+      <w:pPr>
+        <w:rPr>
+          <w:rFonts w:ascii="Times New Roman" w:hAnsi="Times New Roman" w:cs="Times New Roman"/>
+          <w:sz w:val="24"/>
+          <w:szCs w:val="24"/>
+        </w:rPr>
+      </w:pPr>
+      <w:r>
+        <w:rPr>
+          <w:rFonts w:ascii="Times New Roman" w:hAnsi="Times New Roman" w:cs="Times New Roman"/>
+          <w:sz w:val="24"/>
+          <w:szCs w:val="24"/>
+        </w:rPr>
+        <w:t xml:space="preserve">Currently, </w:t>
+      </w:r>
+      <w:r>
+        <w:rPr>
+          <w:rFonts w:ascii="Times New Roman" w:hAnsi="Times New Roman" w:cs="Times New Roman"/>
+          <w:sz w:val="24"/>
+          <w:szCs w:val="24"/>
+        </w:rPr>
+        <w:t xml:space="preserve">at Faraja Nairobi, </w:t>
+      </w:r>
+      <w:r>
+        <w:rPr>
+          <w:rFonts w:ascii="Times New Roman" w:hAnsi="Times New Roman" w:cs="Times New Roman"/>
+          <w:sz w:val="24"/>
+          <w:szCs w:val="24"/>
+        </w:rPr>
+        <w:t xml:space="preserve">we have </w:t>
+      </w:r>
+      <w:r>
+        <w:rPr>
+          <w:rFonts w:ascii="Times New Roman" w:hAnsi="Times New Roman" w:cs="Times New Roman"/>
+          <w:sz w:val="24"/>
+          <w:szCs w:val="24"/>
+        </w:rPr>
+        <w:t>9</w:t>
+      </w:r>
+      <w:r>
+        <w:rPr>
+          <w:rFonts w:ascii="Times New Roman" w:hAnsi="Times New Roman" w:cs="Times New Roman"/>
+          <w:sz w:val="24"/>
+          <w:szCs w:val="24"/>
+        </w:rPr>
+        <w:t xml:space="preserve"> regular support groups: Breast, Gynecological, Prostate, Head and Neck, Brain, Young Adults, </w:t>
+      </w:r>
+      <w:r>
+        <w:rPr>
+          <w:rFonts w:ascii="Times New Roman" w:hAnsi="Times New Roman" w:cs="Times New Roman"/>
+          <w:sz w:val="24"/>
+          <w:szCs w:val="24"/>
+        </w:rPr>
+        <w:t xml:space="preserve">Colorectal, </w:t>
+      </w:r>
+      <w:r>
+        <w:rPr>
+          <w:rFonts w:ascii="Times New Roman" w:hAnsi="Times New Roman" w:cs="Times New Roman"/>
+          <w:sz w:val="24"/>
+          <w:szCs w:val="24"/>
+        </w:rPr>
+        <w:t xml:space="preserve">Caregivers, and Parents of children with cancer at Kenyatta. </w:t>
+      </w:r>
+    </w:p>
+    <w:p>
+      <w:pPr>
+        <w:rPr>
+          <w:rFonts w:ascii="Times New Roman" w:hAnsi="Times New Roman" w:cs="Times New Roman"/>
+          <w:sz w:val="24"/>
+          <w:szCs w:val="24"/>
+        </w:rPr>
+      </w:pPr>
+      <w:r>
+        <w:rPr>
+          <w:rFonts w:ascii="Times New Roman" w:hAnsi="Times New Roman" w:cs="Times New Roman"/>
+          <w:sz w:val="24"/>
+          <w:szCs w:val="24"/>
+        </w:rPr>
+        <w:t xml:space="preserve">At our wellness </w:t>
+      </w:r>
       <w:proofErr w:type="spellStart"/>
       <w:r>
         <w:rPr>
@@ -1029,7 +1501,7 @@
           <w:sz w:val="24"/>
           <w:szCs w:val="24"/>
         </w:rPr>
-        <w:t>Faraja’s</w:t>
+        <w:t>centre</w:t>
       </w:r>
       <w:proofErr w:type="spellEnd"/>
       <w:r>
@@ -1038,582 +1510,7 @@
           <w:sz w:val="24"/>
           <w:szCs w:val="24"/>
         </w:rPr>
-        <w:t xml:space="preserve"> main mandate</w:t>
-      </w:r>
-      <w:r>
-        <w:rPr>
-          <w:rFonts w:ascii="Times New Roman" w:hAnsi="Times New Roman" w:cs="Times New Roman"/>
-          <w:sz w:val="24"/>
-          <w:szCs w:val="24"/>
-        </w:rPr>
-        <w:t xml:space="preserve"> was to provide information and </w:t>
-      </w:r>
-      <w:r>
-        <w:rPr>
-          <w:rFonts w:ascii="Times New Roman" w:hAnsi="Times New Roman" w:cs="Times New Roman"/>
-          <w:sz w:val="24"/>
-          <w:szCs w:val="24"/>
-        </w:rPr>
-        <w:t>complementary</w:t>
-      </w:r>
-      <w:r>
-        <w:rPr>
-          <w:rFonts w:ascii="Times New Roman" w:hAnsi="Times New Roman" w:cs="Times New Roman"/>
-          <w:sz w:val="24"/>
-          <w:szCs w:val="24"/>
-        </w:rPr>
-        <w:t xml:space="preserve"> </w:t>
-      </w:r>
-      <w:r>
-        <w:rPr>
-          <w:rFonts w:ascii="Times New Roman" w:hAnsi="Times New Roman" w:cs="Times New Roman"/>
-          <w:sz w:val="24"/>
-          <w:szCs w:val="24"/>
-        </w:rPr>
-        <w:t xml:space="preserve">therapies to </w:t>
-      </w:r>
-      <w:r>
-        <w:rPr>
-          <w:rFonts w:ascii="Times New Roman" w:hAnsi="Times New Roman" w:cs="Times New Roman"/>
-          <w:sz w:val="24"/>
-          <w:szCs w:val="24"/>
-        </w:rPr>
-        <w:t xml:space="preserve">support </w:t>
-      </w:r>
-      <w:r>
-        <w:rPr>
-          <w:rFonts w:ascii="Times New Roman" w:hAnsi="Times New Roman" w:cs="Times New Roman"/>
-          <w:sz w:val="24"/>
-          <w:szCs w:val="24"/>
-        </w:rPr>
-        <w:t>patients</w:t>
-      </w:r>
-      <w:r>
-        <w:rPr>
-          <w:rFonts w:ascii="Times New Roman" w:hAnsi="Times New Roman" w:cs="Times New Roman"/>
-          <w:sz w:val="24"/>
-          <w:szCs w:val="24"/>
-        </w:rPr>
-        <w:t xml:space="preserve"> as they went</w:t>
-      </w:r>
-      <w:r>
-        <w:rPr>
-          <w:rFonts w:ascii="Times New Roman" w:hAnsi="Times New Roman" w:cs="Times New Roman"/>
-          <w:sz w:val="24"/>
-          <w:szCs w:val="24"/>
-        </w:rPr>
-        <w:t xml:space="preserve"> through their chemotherapy and radiotherapy treatments. However, with an increased </w:t>
-      </w:r>
-      <w:r>
-        <w:rPr>
-          <w:rFonts w:ascii="Times New Roman" w:hAnsi="Times New Roman" w:cs="Times New Roman"/>
-          <w:sz w:val="24"/>
-          <w:szCs w:val="24"/>
-        </w:rPr>
-        <w:t>cancer burden in Kenya, there has been</w:t>
-      </w:r>
-      <w:r>
-        <w:rPr>
-          <w:rFonts w:ascii="Times New Roman" w:hAnsi="Times New Roman" w:cs="Times New Roman"/>
-          <w:sz w:val="24"/>
-          <w:szCs w:val="24"/>
-        </w:rPr>
-        <w:t xml:space="preserve"> a higher demand for financial assistance for patien</w:t>
-      </w:r>
-      <w:r>
-        <w:rPr>
-          <w:rFonts w:ascii="Times New Roman" w:hAnsi="Times New Roman" w:cs="Times New Roman"/>
-          <w:sz w:val="24"/>
-          <w:szCs w:val="24"/>
-        </w:rPr>
-        <w:t>ts. This is largely due to the</w:t>
-      </w:r>
-      <w:r>
-        <w:rPr>
-          <w:rFonts w:ascii="Times New Roman" w:hAnsi="Times New Roman" w:cs="Times New Roman"/>
-          <w:sz w:val="24"/>
-          <w:szCs w:val="24"/>
-        </w:rPr>
-        <w:t xml:space="preserve"> reasons below:  </w:t>
-      </w:r>
-    </w:p>
-    <w:p>
-      <w:pPr>
-        <w:rPr>
-          <w:rFonts w:ascii="Times New Roman" w:hAnsi="Times New Roman" w:cs="Times New Roman"/>
-          <w:sz w:val="24"/>
-          <w:szCs w:val="24"/>
-        </w:rPr>
-      </w:pPr>
-      <w:r>
-        <w:rPr>
-          <w:rFonts w:ascii="Times New Roman" w:hAnsi="Times New Roman" w:cs="Times New Roman"/>
-          <w:sz w:val="24"/>
-          <w:szCs w:val="24"/>
-        </w:rPr>
-        <w:t>1</w:t>
-      </w:r>
-      <w:r>
-        <w:rPr>
-          <w:rFonts w:ascii="Times New Roman" w:hAnsi="Times New Roman" w:cs="Times New Roman"/>
-          <w:sz w:val="24"/>
-          <w:szCs w:val="24"/>
-        </w:rPr>
-        <w:t>. </w:t>
-      </w:r>
-      <w:r>
-        <w:rPr>
-          <w:rFonts w:ascii="Times New Roman" w:hAnsi="Times New Roman" w:cs="Times New Roman"/>
-          <w:sz w:val="24"/>
-          <w:szCs w:val="24"/>
-        </w:rPr>
-        <w:t>Cance</w:t>
-      </w:r>
-      <w:r>
-        <w:rPr>
-          <w:rFonts w:ascii="Times New Roman" w:hAnsi="Times New Roman" w:cs="Times New Roman"/>
-          <w:sz w:val="24"/>
-          <w:szCs w:val="24"/>
-        </w:rPr>
-        <w:t>r treatment is hugely expensive</w:t>
-      </w:r>
-      <w:r>
-        <w:rPr>
-          <w:rFonts w:ascii="Times New Roman" w:hAnsi="Times New Roman" w:cs="Times New Roman"/>
-          <w:sz w:val="24"/>
-          <w:szCs w:val="24"/>
-        </w:rPr>
-        <w:t>. A good number of people affected</w:t>
-      </w:r>
-      <w:r>
-        <w:rPr>
-          <w:rFonts w:ascii="Times New Roman" w:hAnsi="Times New Roman" w:cs="Times New Roman"/>
-          <w:sz w:val="24"/>
-          <w:szCs w:val="24"/>
-        </w:rPr>
-        <w:t xml:space="preserve"> by cancer </w:t>
-      </w:r>
-      <w:r>
-        <w:rPr>
-          <w:rFonts w:ascii="Times New Roman" w:hAnsi="Times New Roman" w:cs="Times New Roman"/>
-          <w:sz w:val="24"/>
-          <w:szCs w:val="24"/>
-        </w:rPr>
-        <w:t>can</w:t>
-      </w:r>
-      <w:r>
-        <w:rPr>
-          <w:rFonts w:ascii="Times New Roman" w:hAnsi="Times New Roman" w:cs="Times New Roman"/>
-          <w:sz w:val="24"/>
-          <w:szCs w:val="24"/>
-        </w:rPr>
-        <w:t>’t afford their treatment. This leads to them not taking treatment</w:t>
-      </w:r>
-      <w:r>
-        <w:rPr>
-          <w:rFonts w:ascii="Times New Roman" w:hAnsi="Times New Roman" w:cs="Times New Roman"/>
-          <w:sz w:val="24"/>
-          <w:szCs w:val="24"/>
-        </w:rPr>
-        <w:t>.</w:t>
-      </w:r>
-      <w:r>
-        <w:rPr>
-          <w:rFonts w:ascii="Times New Roman" w:hAnsi="Times New Roman" w:cs="Times New Roman"/>
-          <w:sz w:val="24"/>
-          <w:szCs w:val="24"/>
-        </w:rPr>
-        <w:t xml:space="preserve"> </w:t>
-      </w:r>
-    </w:p>
-    <w:p>
-      <w:pPr>
-        <w:rPr>
-          <w:rFonts w:ascii="Times New Roman" w:hAnsi="Times New Roman" w:cs="Times New Roman"/>
-          <w:sz w:val="24"/>
-          <w:szCs w:val="24"/>
-        </w:rPr>
-      </w:pPr>
-      <w:r>
-        <w:rPr>
-          <w:rFonts w:ascii="Times New Roman" w:hAnsi="Times New Roman" w:cs="Times New Roman"/>
-          <w:sz w:val="24"/>
-          <w:szCs w:val="24"/>
-        </w:rPr>
-        <w:t>2</w:t>
-      </w:r>
-      <w:r>
-        <w:rPr>
-          <w:rFonts w:ascii="Times New Roman" w:hAnsi="Times New Roman" w:cs="Times New Roman"/>
-          <w:sz w:val="24"/>
-          <w:szCs w:val="24"/>
-        </w:rPr>
-        <w:t>. </w:t>
-      </w:r>
-      <w:r>
-        <w:rPr>
-          <w:rFonts w:ascii="Times New Roman" w:hAnsi="Times New Roman" w:cs="Times New Roman"/>
-          <w:sz w:val="24"/>
-          <w:szCs w:val="24"/>
-        </w:rPr>
-        <w:t xml:space="preserve">During a conference for East Africa Insurance that was held in February of 2017, it was revealed that only 12% of Kenyans have medical insurance. This translates to about 480,000 Kenyans who have insurance </w:t>
-      </w:r>
-      <w:r>
-        <w:rPr>
-          <w:rFonts w:ascii="Times New Roman" w:hAnsi="Times New Roman" w:cs="Times New Roman"/>
-          <w:sz w:val="24"/>
-          <w:szCs w:val="24"/>
-        </w:rPr>
-        <w:t>coverage</w:t>
-      </w:r>
-      <w:r>
-        <w:rPr>
-          <w:rFonts w:ascii="Times New Roman" w:hAnsi="Times New Roman" w:cs="Times New Roman"/>
-          <w:sz w:val="24"/>
-          <w:szCs w:val="24"/>
-        </w:rPr>
-        <w:t xml:space="preserve"> out of the country’s over 45 million people population.</w:t>
-      </w:r>
-      <w:r>
-        <w:rPr>
-          <w:rFonts w:ascii="Times New Roman" w:hAnsi="Times New Roman" w:cs="Times New Roman"/>
-          <w:sz w:val="24"/>
-          <w:szCs w:val="24"/>
-        </w:rPr>
-        <w:t xml:space="preserve"> Not everyone is able to pay for the NHIF and although NHIF has come in handy, it is not fully covering for the treatment. </w:t>
-      </w:r>
-    </w:p>
-    <w:p>
-      <w:pPr>
-        <w:rPr>
-          <w:rFonts w:ascii="Times New Roman" w:hAnsi="Times New Roman" w:cs="Times New Roman"/>
-          <w:sz w:val="24"/>
-          <w:szCs w:val="24"/>
-        </w:rPr>
-      </w:pPr>
-      <w:r>
-        <w:rPr>
-          <w:rFonts w:ascii="Times New Roman" w:hAnsi="Times New Roman" w:cs="Times New Roman"/>
-          <w:sz w:val="24"/>
-          <w:szCs w:val="24"/>
-        </w:rPr>
-        <w:t> </w:t>
-      </w:r>
-    </w:p>
-    <w:p>
-      <w:pPr>
-        <w:rPr>
-          <w:rFonts w:ascii="Times New Roman" w:hAnsi="Times New Roman" w:cs="Times New Roman"/>
-          <w:sz w:val="24"/>
-          <w:szCs w:val="24"/>
-        </w:rPr>
-      </w:pPr>
-      <w:r>
-        <w:rPr>
-          <w:rFonts w:ascii="Times New Roman" w:hAnsi="Times New Roman" w:cs="Times New Roman"/>
-          <w:sz w:val="24"/>
-          <w:szCs w:val="24"/>
-        </w:rPr>
-        <w:t>For these reasons, Faraja Cancer Support Trust launched the </w:t>
-      </w:r>
-      <w:r>
-        <w:rPr>
-          <w:rFonts w:ascii="Times New Roman" w:hAnsi="Times New Roman" w:cs="Times New Roman"/>
-          <w:b/>
-          <w:bCs/>
-          <w:sz w:val="24"/>
-          <w:szCs w:val="24"/>
-        </w:rPr>
-        <w:t>Faraja Medical Support Fund (</w:t>
-      </w:r>
-      <w:r>
-        <w:rPr>
-          <w:rFonts w:ascii="Times New Roman" w:hAnsi="Times New Roman" w:cs="Times New Roman"/>
-          <w:b/>
-          <w:bCs/>
-          <w:sz w:val="24"/>
-          <w:szCs w:val="24"/>
-        </w:rPr>
-        <w:t xml:space="preserve">FMSF) </w:t>
-      </w:r>
-      <w:r>
-        <w:rPr>
-          <w:rFonts w:ascii="Times New Roman" w:hAnsi="Times New Roman" w:cs="Times New Roman"/>
-          <w:bCs/>
-          <w:sz w:val="24"/>
-          <w:szCs w:val="24"/>
-        </w:rPr>
-        <w:t>o</w:t>
-      </w:r>
-      <w:r>
-        <w:rPr>
-          <w:rFonts w:ascii="Times New Roman" w:hAnsi="Times New Roman" w:cs="Times New Roman"/>
-          <w:sz w:val="24"/>
-          <w:szCs w:val="24"/>
-        </w:rPr>
-        <w:t xml:space="preserve">n 12th November 2016 with the aim of developing an effective system which will enable </w:t>
-      </w:r>
-      <w:r>
-        <w:rPr>
-          <w:rFonts w:ascii="Times New Roman" w:hAnsi="Times New Roman" w:cs="Times New Roman"/>
-          <w:sz w:val="24"/>
-          <w:szCs w:val="24"/>
-        </w:rPr>
-        <w:t xml:space="preserve">disadvantaged </w:t>
-      </w:r>
-      <w:r>
-        <w:rPr>
-          <w:rFonts w:ascii="Times New Roman" w:hAnsi="Times New Roman" w:cs="Times New Roman"/>
-          <w:sz w:val="24"/>
-          <w:szCs w:val="24"/>
-        </w:rPr>
-        <w:t xml:space="preserve">adults and children with cancer to obtain the right treatment at the right time. This brings hope and </w:t>
-      </w:r>
-      <w:r>
-        <w:rPr>
-          <w:rFonts w:ascii="Times New Roman" w:hAnsi="Times New Roman" w:cs="Times New Roman"/>
-          <w:sz w:val="24"/>
-          <w:szCs w:val="24"/>
-        </w:rPr>
-        <w:t xml:space="preserve">a </w:t>
-      </w:r>
-      <w:r>
-        <w:rPr>
-          <w:rFonts w:ascii="Times New Roman" w:hAnsi="Times New Roman" w:cs="Times New Roman"/>
-          <w:sz w:val="24"/>
-          <w:szCs w:val="24"/>
-        </w:rPr>
-        <w:t xml:space="preserve">real chance of recovery. The mission is to </w:t>
-      </w:r>
-      <w:r>
-        <w:rPr>
-          <w:rFonts w:ascii="Times New Roman" w:hAnsi="Times New Roman" w:cs="Times New Roman"/>
-          <w:sz w:val="24"/>
-          <w:szCs w:val="24"/>
-        </w:rPr>
-        <w:t>galvanize</w:t>
-      </w:r>
-      <w:r>
-        <w:rPr>
-          <w:rFonts w:ascii="Times New Roman" w:hAnsi="Times New Roman" w:cs="Times New Roman"/>
-          <w:sz w:val="24"/>
-          <w:szCs w:val="24"/>
-        </w:rPr>
-        <w:t xml:space="preserve"> the support from various groups with the vision and capacity to come together and make a meaningful and long-lasting impact by making sizable donations </w:t>
-      </w:r>
-      <w:r>
-        <w:rPr>
-          <w:rFonts w:ascii="Times New Roman" w:hAnsi="Times New Roman" w:cs="Times New Roman"/>
-          <w:sz w:val="24"/>
-          <w:szCs w:val="24"/>
-        </w:rPr>
-        <w:t>to</w:t>
-      </w:r>
-      <w:r>
-        <w:rPr>
-          <w:rFonts w:ascii="Times New Roman" w:hAnsi="Times New Roman" w:cs="Times New Roman"/>
-          <w:sz w:val="24"/>
-          <w:szCs w:val="24"/>
-        </w:rPr>
-        <w:t xml:space="preserve"> the fund.</w:t>
-      </w:r>
-    </w:p>
-    <w:p>
-      <w:pPr>
-        <w:rPr>
-          <w:rFonts w:ascii="Times New Roman" w:hAnsi="Times New Roman" w:cs="Times New Roman"/>
-          <w:sz w:val="24"/>
-          <w:szCs w:val="24"/>
-        </w:rPr>
-      </w:pPr>
-      <w:r>
-        <w:rPr>
-          <w:rFonts w:ascii="Times New Roman" w:hAnsi="Times New Roman" w:cs="Times New Roman"/>
-          <w:sz w:val="24"/>
-          <w:szCs w:val="24"/>
-        </w:rPr>
-        <w:t>The treatment that Faraja funds is provided at private and government institutions in Nairobi.  Faraja aims to raise Kshs 100,000,000 (US$1,000,000). A corpus of funds that, when invested, will ensure up to 50 patients receive treatment every year. The fund will cover medical costs such as surgery, brachytherapy, chemotherapy, radiation and hormonal therapy.  To qualify for a grant, individuals will submit an application form which will be vetted monthly by members of an expert panel. </w:t>
-      </w:r>
-    </w:p>
-    <w:p>
-      <w:pPr>
-        <w:rPr>
-          <w:rFonts w:ascii="Times New Roman" w:hAnsi="Times New Roman" w:cs="Times New Roman"/>
-          <w:sz w:val="24"/>
-          <w:szCs w:val="24"/>
-        </w:rPr>
-      </w:pPr>
-    </w:p>
-    <w:p>
-      <w:pPr>
-        <w:rPr>
-          <w:rFonts w:ascii="Times New Roman" w:hAnsi="Times New Roman" w:cs="Times New Roman"/>
-          <w:sz w:val="24"/>
-          <w:szCs w:val="24"/>
-        </w:rPr>
-      </w:pPr>
-    </w:p>
-    <w:p>
-      <w:pPr>
-        <w:rPr>
-          <w:rFonts w:ascii="Times New Roman" w:hAnsi="Times New Roman" w:cs="Times New Roman"/>
-          <w:sz w:val="24"/>
-          <w:szCs w:val="24"/>
-        </w:rPr>
-      </w:pPr>
-    </w:p>
-    <w:p>
-      <w:pPr>
-        <w:rPr>
-          <w:rFonts w:ascii="Times New Roman" w:hAnsi="Times New Roman" w:cs="Times New Roman"/>
-          <w:b/>
-          <w:sz w:val="24"/>
-          <w:szCs w:val="24"/>
-        </w:rPr>
-      </w:pPr>
-      <w:r>
-        <w:rPr>
-          <w:rFonts w:ascii="Times New Roman" w:hAnsi="Times New Roman" w:cs="Times New Roman"/>
-          <w:b/>
-          <w:sz w:val="24"/>
-          <w:szCs w:val="24"/>
-        </w:rPr>
-        <w:t xml:space="preserve">SUPPORT GROUPS </w:t>
-      </w:r>
-    </w:p>
-    <w:p>
-      <w:pPr>
-        <w:rPr>
-          <w:rFonts w:ascii="Times New Roman" w:hAnsi="Times New Roman" w:cs="Times New Roman"/>
-          <w:sz w:val="24"/>
-          <w:szCs w:val="24"/>
-        </w:rPr>
-      </w:pPr>
-      <w:r>
-        <w:rPr>
-          <w:rFonts w:ascii="Times New Roman" w:hAnsi="Times New Roman" w:cs="Times New Roman"/>
-          <w:sz w:val="24"/>
-          <w:szCs w:val="24"/>
-        </w:rPr>
-        <w:t xml:space="preserve">Support groups play a vital role in helping you feel better, more hopeful, and not so alone. They give patients and caregivers a chance to talk about their feelings and work through them. It is a practical way of helping them deal with the life changes that come with cancer treatment. Support groups are generally structured around individual types of cancer and we also have one for caregivers. </w:t>
-      </w:r>
-    </w:p>
-    <w:p>
-      <w:pPr>
-        <w:rPr>
-          <w:rFonts w:ascii="Times New Roman" w:hAnsi="Times New Roman" w:cs="Times New Roman"/>
-          <w:sz w:val="24"/>
-          <w:szCs w:val="24"/>
-        </w:rPr>
-      </w:pPr>
-      <w:r>
-        <w:rPr>
-          <w:rFonts w:ascii="Times New Roman" w:hAnsi="Times New Roman" w:cs="Times New Roman"/>
-          <w:sz w:val="24"/>
-          <w:szCs w:val="24"/>
-        </w:rPr>
-        <w:t xml:space="preserve">Currently, </w:t>
-      </w:r>
-      <w:r>
-        <w:rPr>
-          <w:rFonts w:ascii="Times New Roman" w:hAnsi="Times New Roman" w:cs="Times New Roman"/>
-          <w:sz w:val="24"/>
-          <w:szCs w:val="24"/>
-        </w:rPr>
-        <w:t xml:space="preserve">at Faraja Nairobi, </w:t>
-      </w:r>
-      <w:r>
-        <w:rPr>
-          <w:rFonts w:ascii="Times New Roman" w:hAnsi="Times New Roman" w:cs="Times New Roman"/>
-          <w:sz w:val="24"/>
-          <w:szCs w:val="24"/>
-        </w:rPr>
-        <w:t xml:space="preserve">we have </w:t>
-      </w:r>
-      <w:r>
-        <w:rPr>
-          <w:rFonts w:ascii="Times New Roman" w:hAnsi="Times New Roman" w:cs="Times New Roman"/>
-          <w:sz w:val="24"/>
-          <w:szCs w:val="24"/>
-        </w:rPr>
-        <w:t>9</w:t>
-      </w:r>
-      <w:r>
-        <w:rPr>
-          <w:rFonts w:ascii="Times New Roman" w:hAnsi="Times New Roman" w:cs="Times New Roman"/>
-          <w:sz w:val="24"/>
-          <w:szCs w:val="24"/>
-        </w:rPr>
-        <w:t xml:space="preserve"> regular support groups: Breast, Gynecological, Prostate, Head and Neck, Brain, Young Adults, </w:t>
-      </w:r>
-      <w:r>
-        <w:rPr>
-          <w:rFonts w:ascii="Times New Roman" w:hAnsi="Times New Roman" w:cs="Times New Roman"/>
-          <w:sz w:val="24"/>
-          <w:szCs w:val="24"/>
-        </w:rPr>
-        <w:t xml:space="preserve">Colorectal, </w:t>
-      </w:r>
-      <w:r>
-        <w:rPr>
-          <w:rFonts w:ascii="Times New Roman" w:hAnsi="Times New Roman" w:cs="Times New Roman"/>
-          <w:sz w:val="24"/>
-          <w:szCs w:val="24"/>
-        </w:rPr>
-        <w:t xml:space="preserve">Caregivers, and Parents of children with cancer at Kenyatta. </w:t>
-      </w:r>
-    </w:p>
-    <w:p>
-      <w:pPr>
-        <w:rPr>
-          <w:rFonts w:ascii="Times New Roman" w:hAnsi="Times New Roman" w:cs="Times New Roman"/>
-          <w:sz w:val="24"/>
-          <w:szCs w:val="24"/>
-        </w:rPr>
-      </w:pPr>
-      <w:r>
-        <w:rPr>
-          <w:rFonts w:ascii="Times New Roman" w:hAnsi="Times New Roman" w:cs="Times New Roman"/>
-          <w:sz w:val="24"/>
-          <w:szCs w:val="24"/>
-        </w:rPr>
-        <w:t xml:space="preserve">At our wellness </w:t>
-      </w:r>
-      <w:proofErr w:type="spellStart"/>
-      <w:r>
-        <w:rPr>
-          <w:rFonts w:ascii="Times New Roman" w:hAnsi="Times New Roman" w:cs="Times New Roman"/>
-          <w:sz w:val="24"/>
-          <w:szCs w:val="24"/>
-        </w:rPr>
-        <w:t>centre</w:t>
-      </w:r>
-      <w:proofErr w:type="spellEnd"/>
-      <w:r>
-        <w:rPr>
-          <w:rFonts w:ascii="Times New Roman" w:hAnsi="Times New Roman" w:cs="Times New Roman"/>
-          <w:sz w:val="24"/>
-          <w:szCs w:val="24"/>
-        </w:rPr>
-        <w:t xml:space="preserve"> in </w:t>
-      </w:r>
-      <w:proofErr w:type="spellStart"/>
-      <w:r>
-        <w:rPr>
-          <w:rFonts w:ascii="Times New Roman" w:hAnsi="Times New Roman" w:cs="Times New Roman"/>
-          <w:sz w:val="24"/>
-          <w:szCs w:val="24"/>
-        </w:rPr>
-        <w:t>Eldoret</w:t>
-      </w:r>
-      <w:proofErr w:type="spellEnd"/>
-      <w:r>
-        <w:rPr>
-          <w:rFonts w:ascii="Times New Roman" w:hAnsi="Times New Roman" w:cs="Times New Roman"/>
-          <w:sz w:val="24"/>
-          <w:szCs w:val="24"/>
-        </w:rPr>
-        <w:t xml:space="preserve">, </w:t>
+        <w:t xml:space="preserve"> in Eldoret, </w:t>
       </w:r>
       <w:r>
         <w:rPr>
@@ -1701,19 +1598,8 @@
             <w:sz w:val="24"/>
             <w:szCs w:val="24"/>
           </w:rPr>
-          <w:t>@</w:t>
+          <w:t>@FarajaTrust</w:t>
         </w:r>
-        <w:proofErr w:type="spellStart"/>
-        <w:r>
-          <w:rPr>
-            <w:rStyle w:val="Hyperlink"/>
-            <w:rFonts w:ascii="Times New Roman" w:hAnsi="Times New Roman" w:cs="Times New Roman"/>
-            <w:sz w:val="24"/>
-            <w:szCs w:val="24"/>
-          </w:rPr>
-          <w:t>FarajaTrust</w:t>
-        </w:r>
-        <w:proofErr w:type="spellEnd"/>
       </w:hyperlink>
     </w:p>
     <w:p>
@@ -1752,23 +1638,13 @@
           <w:szCs w:val="24"/>
         </w:rPr>
       </w:pPr>
-      <w:proofErr w:type="spellStart"/>
-      <w:r>
-        <w:rPr>
-          <w:rFonts w:ascii="Times New Roman" w:hAnsi="Times New Roman" w:cs="Times New Roman"/>
-          <w:sz w:val="24"/>
-          <w:szCs w:val="24"/>
-        </w:rPr>
-        <w:t>Instagram</w:t>
-      </w:r>
-      <w:proofErr w:type="spellEnd"/>
-      <w:r>
-        <w:rPr>
-          <w:rFonts w:ascii="Times New Roman" w:hAnsi="Times New Roman" w:cs="Times New Roman"/>
-          <w:sz w:val="24"/>
-          <w:szCs w:val="24"/>
-        </w:rPr>
-        <w:t xml:space="preserve">: </w:t>
+      <w:r>
+        <w:rPr>
+          <w:rFonts w:ascii="Times New Roman" w:hAnsi="Times New Roman" w:cs="Times New Roman"/>
+          <w:sz w:val="24"/>
+          <w:szCs w:val="24"/>
+        </w:rPr>
+        <w:t xml:space="preserve">Instagram: </w:t>
       </w:r>
       <w:hyperlink r:id="rId7" w:history="1">
         <w:r>
@@ -1778,19 +1654,8 @@
             <w:sz w:val="24"/>
             <w:szCs w:val="24"/>
           </w:rPr>
-          <w:t>@</w:t>
+          <w:t>@FarajaCancerSupport</w:t>
         </w:r>
-        <w:proofErr w:type="spellStart"/>
-        <w:r>
-          <w:rPr>
-            <w:rStyle w:val="Hyperlink"/>
-            <w:rFonts w:ascii="Times New Roman" w:hAnsi="Times New Roman" w:cs="Times New Roman"/>
-            <w:sz w:val="24"/>
-            <w:szCs w:val="24"/>
-          </w:rPr>
-          <w:t>FarajaCancerSupport</w:t>
-        </w:r>
-        <w:proofErr w:type="spellEnd"/>
       </w:hyperlink>
     </w:p>
     <w:p>
@@ -1837,23 +1702,13 @@
           <w:szCs w:val="24"/>
         </w:rPr>
       </w:pPr>
-      <w:proofErr w:type="spellStart"/>
-      <w:r>
-        <w:rPr>
-          <w:rFonts w:ascii="Times New Roman" w:hAnsi="Times New Roman" w:cs="Times New Roman"/>
-          <w:sz w:val="24"/>
-          <w:szCs w:val="24"/>
-        </w:rPr>
-        <w:t>TikTok</w:t>
-      </w:r>
-      <w:proofErr w:type="spellEnd"/>
-      <w:r>
-        <w:rPr>
-          <w:rFonts w:ascii="Times New Roman" w:hAnsi="Times New Roman" w:cs="Times New Roman"/>
-          <w:sz w:val="24"/>
-          <w:szCs w:val="24"/>
-        </w:rPr>
-        <w:t xml:space="preserve">: </w:t>
+      <w:r>
+        <w:rPr>
+          <w:rFonts w:ascii="Times New Roman" w:hAnsi="Times New Roman" w:cs="Times New Roman"/>
+          <w:sz w:val="24"/>
+          <w:szCs w:val="24"/>
+        </w:rPr>
+        <w:t xml:space="preserve">TikTok: </w:t>
       </w:r>
       <w:hyperlink r:id="rId9" w:history="1">
         <w:r>
@@ -1863,19 +1718,8 @@
             <w:sz w:val="24"/>
             <w:szCs w:val="24"/>
           </w:rPr>
-          <w:t>@</w:t>
+          <w:t>@farajacancersupport</w:t>
         </w:r>
-        <w:proofErr w:type="spellStart"/>
-        <w:r>
-          <w:rPr>
-            <w:rStyle w:val="Hyperlink"/>
-            <w:rFonts w:ascii="Times New Roman" w:hAnsi="Times New Roman" w:cs="Times New Roman"/>
-            <w:sz w:val="24"/>
-            <w:szCs w:val="24"/>
-          </w:rPr>
-          <w:t>farajacancersupport</w:t>
-        </w:r>
-        <w:proofErr w:type="spellEnd"/>
       </w:hyperlink>
     </w:p>
     <w:p>
@@ -1886,23 +1730,13 @@
           <w:szCs w:val="24"/>
         </w:rPr>
       </w:pPr>
-      <w:proofErr w:type="spellStart"/>
-      <w:r>
-        <w:rPr>
-          <w:rFonts w:ascii="Times New Roman" w:hAnsi="Times New Roman" w:cs="Times New Roman"/>
-          <w:sz w:val="24"/>
-          <w:szCs w:val="24"/>
-        </w:rPr>
-        <w:t>WhatsApp</w:t>
-      </w:r>
-      <w:proofErr w:type="spellEnd"/>
-      <w:r>
-        <w:rPr>
-          <w:rFonts w:ascii="Times New Roman" w:hAnsi="Times New Roman" w:cs="Times New Roman"/>
-          <w:sz w:val="24"/>
-          <w:szCs w:val="24"/>
-        </w:rPr>
-        <w:t>: 0748811909</w:t>
+      <w:r>
+        <w:rPr>
+          <w:rFonts w:ascii="Times New Roman" w:hAnsi="Times New Roman" w:cs="Times New Roman"/>
+          <w:sz w:val="24"/>
+          <w:szCs w:val="24"/>
+        </w:rPr>
+        <w:t>WhatsApp: 0748811909</w:t>
       </w:r>
     </w:p>
     <w:p>
@@ -2117,7 +1951,323 @@
           <w:sz w:val="24"/>
           <w:szCs w:val="24"/>
         </w:rPr>
-        <w:t xml:space="preserve">tationary (Exercise books, Rubber, Scissors, Colored Pencils, Crayons, Drawing books, Glue, </w:t>
+        <w:t>tationary (Exercise books, Rubber, Scissors, Colored Pencils, Crayons, Drawing books, Glue, Manilla Paper, )</w:t>
+      </w:r>
+    </w:p>
+    <w:p>
+      <w:pPr>
+        <w:rPr>
+          <w:rFonts w:ascii="Times New Roman" w:hAnsi="Times New Roman" w:cs="Times New Roman"/>
+          <w:sz w:val="24"/>
+          <w:szCs w:val="24"/>
+        </w:rPr>
+      </w:pPr>
+      <w:r>
+        <w:rPr>
+          <w:rFonts w:ascii="Times New Roman" w:hAnsi="Times New Roman" w:cs="Times New Roman"/>
+          <w:sz w:val="24"/>
+          <w:szCs w:val="24"/>
+        </w:rPr>
+        <w:t>…Among others</w:t>
+      </w:r>
+    </w:p>
+    <w:p>
+      <w:pPr>
+        <w:rPr>
+          <w:rFonts w:ascii="Times New Roman" w:hAnsi="Times New Roman" w:cs="Times New Roman"/>
+          <w:b/>
+          <w:sz w:val="24"/>
+          <w:szCs w:val="24"/>
+        </w:rPr>
+      </w:pPr>
+      <w:r>
+        <w:rPr>
+          <w:rFonts w:ascii="Times New Roman" w:hAnsi="Times New Roman" w:cs="Times New Roman"/>
+          <w:b/>
+          <w:sz w:val="24"/>
+          <w:szCs w:val="24"/>
+        </w:rPr>
+        <w:t>Volunteers</w:t>
+      </w:r>
+      <w:r>
+        <w:rPr>
+          <w:rFonts w:ascii="Times New Roman" w:hAnsi="Times New Roman" w:cs="Times New Roman"/>
+          <w:sz w:val="24"/>
+          <w:szCs w:val="24"/>
+        </w:rPr>
+        <w:t xml:space="preserve"> </w:t>
+      </w:r>
+    </w:p>
+    <w:p>
+      <w:pPr>
+        <w:rPr>
+          <w:rFonts w:ascii="Times New Roman" w:hAnsi="Times New Roman" w:cs="Times New Roman"/>
+          <w:sz w:val="24"/>
+          <w:szCs w:val="24"/>
+        </w:rPr>
+      </w:pPr>
+      <w:r>
+        <w:rPr>
+          <w:rFonts w:ascii="Times New Roman" w:hAnsi="Times New Roman" w:cs="Times New Roman"/>
+          <w:sz w:val="24"/>
+          <w:szCs w:val="24"/>
+        </w:rPr>
+        <w:t>Volunteers are </w:t>
+      </w:r>
+      <w:r>
+        <w:rPr>
+          <w:rFonts w:ascii="Times New Roman" w:hAnsi="Times New Roman" w:cs="Times New Roman"/>
+          <w:b/>
+          <w:bCs/>
+          <w:sz w:val="24"/>
+          <w:szCs w:val="24"/>
+        </w:rPr>
+        <w:t>very important to Faraja.</w:t>
+      </w:r>
+      <w:r>
+        <w:rPr>
+          <w:rFonts w:ascii="Times New Roman" w:hAnsi="Times New Roman" w:cs="Times New Roman"/>
+          <w:sz w:val="24"/>
+          <w:szCs w:val="24"/>
+        </w:rPr>
+        <w:t> We appreciate each and every volunteer's assistance with the highest gratitude.</w:t>
+      </w:r>
+    </w:p>
+    <w:p>
+      <w:pPr>
+        <w:rPr>
+          <w:rFonts w:ascii="Times New Roman" w:hAnsi="Times New Roman" w:cs="Times New Roman"/>
+          <w:sz w:val="24"/>
+          <w:szCs w:val="24"/>
+        </w:rPr>
+      </w:pPr>
+      <w:r>
+        <w:rPr>
+          <w:rFonts w:ascii="Times New Roman" w:hAnsi="Times New Roman" w:cs="Times New Roman"/>
+          <w:sz w:val="24"/>
+          <w:szCs w:val="24"/>
+        </w:rPr>
+        <w:t xml:space="preserve">Reach out to us </w:t>
+      </w:r>
+      <w:r>
+        <w:rPr>
+          <w:rFonts w:ascii="Times New Roman" w:hAnsi="Times New Roman" w:cs="Times New Roman"/>
+          <w:sz w:val="24"/>
+          <w:szCs w:val="24"/>
+        </w:rPr>
+        <w:t>at</w:t>
+      </w:r>
+      <w:r>
+        <w:rPr>
+          <w:rFonts w:ascii="Times New Roman" w:hAnsi="Times New Roman" w:cs="Times New Roman"/>
+          <w:sz w:val="24"/>
+          <w:szCs w:val="24"/>
+        </w:rPr>
+        <w:t> </w:t>
+      </w:r>
+      <w:r>
+        <w:rPr>
+          <w:rFonts w:ascii="Times New Roman" w:hAnsi="Times New Roman" w:cs="Times New Roman"/>
+          <w:b/>
+          <w:bCs/>
+          <w:sz w:val="24"/>
+          <w:szCs w:val="24"/>
+        </w:rPr>
+        <w:t>info@farajacancersupport.org</w:t>
+      </w:r>
+      <w:r>
+        <w:rPr>
+          <w:rFonts w:ascii="Times New Roman" w:hAnsi="Times New Roman" w:cs="Times New Roman"/>
+          <w:sz w:val="24"/>
+          <w:szCs w:val="24"/>
+        </w:rPr>
+        <w:t> expressing your interest in volunteering</w:t>
+      </w:r>
+      <w:r>
+        <w:rPr>
+          <w:rFonts w:ascii="Times New Roman" w:hAnsi="Times New Roman" w:cs="Times New Roman"/>
+          <w:sz w:val="24"/>
+          <w:szCs w:val="24"/>
+        </w:rPr>
+        <w:t xml:space="preserve"> and also elaborating on some of the skills you possess that would be beneficial to the course</w:t>
+      </w:r>
+      <w:r>
+        <w:rPr>
+          <w:rFonts w:ascii="Times New Roman" w:hAnsi="Times New Roman" w:cs="Times New Roman"/>
+          <w:sz w:val="24"/>
+          <w:szCs w:val="24"/>
+        </w:rPr>
+        <w:t xml:space="preserve"> and we will get back to you with var</w:t>
+      </w:r>
+      <w:r>
+        <w:rPr>
+          <w:rFonts w:ascii="Times New Roman" w:hAnsi="Times New Roman" w:cs="Times New Roman"/>
+          <w:sz w:val="24"/>
+          <w:szCs w:val="24"/>
+        </w:rPr>
+        <w:t>ious volunteering opportunities</w:t>
+      </w:r>
+      <w:r>
+        <w:rPr>
+          <w:rFonts w:ascii="Times New Roman" w:hAnsi="Times New Roman" w:cs="Times New Roman"/>
+          <w:sz w:val="24"/>
+          <w:szCs w:val="24"/>
+        </w:rPr>
+        <w:t xml:space="preserve">. </w:t>
+      </w:r>
+    </w:p>
+    <w:p>
+      <w:pPr>
+        <w:rPr>
+          <w:rFonts w:ascii="Times New Roman" w:hAnsi="Times New Roman" w:cs="Times New Roman"/>
+          <w:sz w:val="24"/>
+          <w:szCs w:val="24"/>
+        </w:rPr>
+      </w:pPr>
+    </w:p>
+    <w:p>
+      <w:pPr>
+        <w:rPr>
+          <w:rFonts w:ascii="Times New Roman" w:hAnsi="Times New Roman" w:cs="Times New Roman"/>
+          <w:sz w:val="24"/>
+          <w:szCs w:val="24"/>
+        </w:rPr>
+      </w:pPr>
+    </w:p>
+    <w:p>
+      <w:pPr>
+        <w:rPr>
+          <w:rFonts w:ascii="Times New Roman" w:hAnsi="Times New Roman" w:cs="Times New Roman"/>
+          <w:b/>
+          <w:sz w:val="24"/>
+          <w:szCs w:val="24"/>
+        </w:rPr>
+      </w:pPr>
+      <w:r>
+        <w:rPr>
+          <w:rFonts w:ascii="Times New Roman" w:hAnsi="Times New Roman" w:cs="Times New Roman"/>
+          <w:b/>
+          <w:sz w:val="24"/>
+          <w:szCs w:val="24"/>
+        </w:rPr>
+        <w:t xml:space="preserve">NEWS </w:t>
+      </w:r>
+    </w:p>
+    <w:p>
+      <w:pPr>
+        <w:rPr>
+          <w:rFonts w:ascii="Times New Roman" w:hAnsi="Times New Roman" w:cs="Times New Roman"/>
+          <w:b/>
+          <w:sz w:val="24"/>
+          <w:szCs w:val="24"/>
+        </w:rPr>
+      </w:pPr>
+      <w:r>
+        <w:rPr>
+          <w:rFonts w:ascii="Times New Roman" w:hAnsi="Times New Roman" w:cs="Times New Roman"/>
+          <w:b/>
+          <w:sz w:val="24"/>
+          <w:szCs w:val="24"/>
+        </w:rPr>
+        <w:t xml:space="preserve">White Water Rafting </w:t>
+      </w:r>
+    </w:p>
+    <w:p>
+      <w:pPr>
+        <w:rPr>
+          <w:rFonts w:ascii="Times New Roman" w:hAnsi="Times New Roman" w:cs="Times New Roman"/>
+          <w:sz w:val="24"/>
+          <w:szCs w:val="24"/>
+        </w:rPr>
+      </w:pPr>
+      <w:r>
+        <w:rPr>
+          <w:rFonts w:ascii="Times New Roman" w:hAnsi="Times New Roman" w:cs="Times New Roman"/>
+          <w:sz w:val="24"/>
+          <w:szCs w:val="24"/>
+        </w:rPr>
+        <w:t>White Water Rafting is one of the many ways Faraja raises funds for children and adults with cancer in Kenya</w:t>
+      </w:r>
+      <w:r>
+        <w:rPr>
+          <w:rFonts w:ascii="Times New Roman" w:hAnsi="Times New Roman" w:cs="Times New Roman"/>
+          <w:sz w:val="24"/>
+          <w:szCs w:val="24"/>
+        </w:rPr>
+        <w:t xml:space="preserve">. </w:t>
+      </w:r>
+      <w:r>
+        <w:rPr>
+          <w:rFonts w:ascii="Times New Roman" w:hAnsi="Times New Roman" w:cs="Times New Roman"/>
+          <w:sz w:val="24"/>
+          <w:szCs w:val="24"/>
+        </w:rPr>
+        <w:br/>
+      </w:r>
+      <w:r>
+        <w:rPr>
+          <w:rFonts w:ascii="Times New Roman" w:hAnsi="Times New Roman" w:cs="Times New Roman"/>
+          <w:sz w:val="24"/>
+          <w:szCs w:val="24"/>
+        </w:rPr>
+        <w:br/>
+      </w:r>
+      <w:r>
+        <w:rPr>
+          <w:rFonts w:ascii="Times New Roman" w:hAnsi="Times New Roman" w:cs="Times New Roman"/>
+          <w:sz w:val="24"/>
+          <w:szCs w:val="24"/>
+        </w:rPr>
+        <w:t>The event is a fun team building event and attracts corporates and individual teams and does provide a marketing opportunity to the sponsors. </w:t>
+      </w:r>
+    </w:p>
+    <w:p>
+      <w:pPr>
+        <w:rPr>
+          <w:rFonts w:ascii="Times New Roman" w:hAnsi="Times New Roman" w:cs="Times New Roman"/>
+          <w:sz w:val="24"/>
+          <w:szCs w:val="24"/>
+        </w:rPr>
+      </w:pPr>
+      <w:r>
+        <w:rPr>
+          <w:rFonts w:ascii="Times New Roman" w:hAnsi="Times New Roman" w:cs="Times New Roman"/>
+          <w:sz w:val="24"/>
+          <w:szCs w:val="24"/>
+        </w:rPr>
+        <w:t xml:space="preserve">This will be the </w:t>
+      </w:r>
+      <w:r>
+        <w:rPr>
+          <w:rFonts w:ascii="Times New Roman" w:hAnsi="Times New Roman" w:cs="Times New Roman"/>
+          <w:sz w:val="24"/>
+          <w:szCs w:val="24"/>
+        </w:rPr>
+        <w:t>9</w:t>
+      </w:r>
+      <w:r>
+        <w:rPr>
+          <w:rFonts w:ascii="Times New Roman" w:hAnsi="Times New Roman" w:cs="Times New Roman"/>
+          <w:sz w:val="24"/>
+          <w:szCs w:val="24"/>
+        </w:rPr>
+        <w:t xml:space="preserve">th year since we started the event </w:t>
+      </w:r>
+      <w:r>
+        <w:rPr>
+          <w:rFonts w:ascii="Times New Roman" w:hAnsi="Times New Roman" w:cs="Times New Roman"/>
+          <w:sz w:val="24"/>
+          <w:szCs w:val="24"/>
+        </w:rPr>
+        <w:t>and o</w:t>
+      </w:r>
+      <w:r>
+        <w:rPr>
+          <w:rFonts w:ascii="Times New Roman" w:hAnsi="Times New Roman" w:cs="Times New Roman"/>
+          <w:sz w:val="24"/>
+          <w:szCs w:val="24"/>
+        </w:rPr>
+        <w:t>ur target for this year's rafting is Kshs 7 million which will fund our free support services in our wellness </w:t>
       </w:r>
       <w:proofErr w:type="spellStart"/>
       <w:r>
@@ -2126,7 +2276,7 @@
           <w:sz w:val="24"/>
           <w:szCs w:val="24"/>
         </w:rPr>
-        <w:t>Manilla</w:t>
+        <w:t>centres</w:t>
       </w:r>
       <w:proofErr w:type="spellEnd"/>
       <w:r>
@@ -2135,431 +2285,69 @@
           <w:sz w:val="24"/>
           <w:szCs w:val="24"/>
         </w:rPr>
-        <w:t xml:space="preserve"> Paper, )</w:t>
-      </w:r>
-    </w:p>
-    <w:p>
-      <w:pPr>
-        <w:rPr>
-          <w:rFonts w:ascii="Times New Roman" w:hAnsi="Times New Roman" w:cs="Times New Roman"/>
-          <w:sz w:val="24"/>
-          <w:szCs w:val="24"/>
-        </w:rPr>
-      </w:pPr>
-      <w:r>
-        <w:rPr>
-          <w:rFonts w:ascii="Times New Roman" w:hAnsi="Times New Roman" w:cs="Times New Roman"/>
-          <w:sz w:val="24"/>
-          <w:szCs w:val="24"/>
-        </w:rPr>
-        <w:t>…</w:t>
-      </w:r>
-      <w:bookmarkStart w:id="0" w:name="_GoBack"/>
-      <w:bookmarkEnd w:id="0"/>
-      <w:r>
-        <w:rPr>
-          <w:rFonts w:ascii="Times New Roman" w:hAnsi="Times New Roman" w:cs="Times New Roman"/>
-          <w:sz w:val="24"/>
-          <w:szCs w:val="24"/>
-        </w:rPr>
-        <w:t>Among others</w:t>
-      </w:r>
-    </w:p>
-    <w:p>
-      <w:pPr>
-        <w:rPr>
-          <w:rFonts w:ascii="Times New Roman" w:hAnsi="Times New Roman" w:cs="Times New Roman"/>
-          <w:b/>
-          <w:sz w:val="24"/>
-          <w:szCs w:val="24"/>
-        </w:rPr>
-      </w:pPr>
-      <w:r>
-        <w:rPr>
-          <w:rFonts w:ascii="Times New Roman" w:hAnsi="Times New Roman" w:cs="Times New Roman"/>
-          <w:b/>
-          <w:sz w:val="24"/>
-          <w:szCs w:val="24"/>
-        </w:rPr>
-        <w:t>Volunteers</w:t>
-      </w:r>
-      <w:r>
-        <w:rPr>
-          <w:rFonts w:ascii="Times New Roman" w:hAnsi="Times New Roman" w:cs="Times New Roman"/>
-          <w:sz w:val="24"/>
-          <w:szCs w:val="24"/>
-        </w:rPr>
-        <w:t xml:space="preserve"> </w:t>
-      </w:r>
-    </w:p>
-    <w:p>
-      <w:pPr>
-        <w:rPr>
-          <w:rFonts w:ascii="Times New Roman" w:hAnsi="Times New Roman" w:cs="Times New Roman"/>
-          <w:sz w:val="24"/>
-          <w:szCs w:val="24"/>
-        </w:rPr>
-      </w:pPr>
-      <w:r>
-        <w:rPr>
-          <w:rFonts w:ascii="Times New Roman" w:hAnsi="Times New Roman" w:cs="Times New Roman"/>
-          <w:sz w:val="24"/>
-          <w:szCs w:val="24"/>
-        </w:rPr>
-        <w:t>Volunteers are </w:t>
-      </w:r>
-      <w:r>
-        <w:rPr>
-          <w:rFonts w:ascii="Times New Roman" w:hAnsi="Times New Roman" w:cs="Times New Roman"/>
-          <w:b/>
+        <w:t xml:space="preserve"> in Nairobi (located at HCG CCK cancer </w:t>
+      </w:r>
+      <w:proofErr w:type="spellStart"/>
+      <w:r>
+        <w:rPr>
+          <w:rFonts w:ascii="Times New Roman" w:hAnsi="Times New Roman" w:cs="Times New Roman"/>
+          <w:sz w:val="24"/>
+          <w:szCs w:val="24"/>
+        </w:rPr>
+        <w:t>centre</w:t>
+      </w:r>
+      <w:proofErr w:type="spellEnd"/>
+      <w:r>
+        <w:rPr>
+          <w:rFonts w:ascii="Times New Roman" w:hAnsi="Times New Roman" w:cs="Times New Roman"/>
+          <w:sz w:val="24"/>
+          <w:szCs w:val="24"/>
+        </w:rPr>
+        <w:t>) and Eldoret (located at the Moi Teaching and Referral Hospital). </w:t>
+      </w:r>
+      <w:r>
+        <w:rPr>
+          <w:rFonts w:ascii="Times New Roman" w:hAnsi="Times New Roman" w:cs="Times New Roman"/>
+          <w:sz w:val="24"/>
+          <w:szCs w:val="24"/>
+        </w:rPr>
+        <w:t>We have a total of 43 teams that have signed up.</w:t>
+      </w:r>
+    </w:p>
+    <w:p>
+      <w:pPr>
+        <w:rPr>
+          <w:rFonts w:ascii="Times New Roman" w:hAnsi="Times New Roman" w:cs="Times New Roman"/>
           <w:bCs/>
           <w:sz w:val="24"/>
           <w:szCs w:val="24"/>
         </w:rPr>
-        <w:t>very important to Faraja.</w:t>
-      </w:r>
-      <w:r>
-        <w:rPr>
-          <w:rFonts w:ascii="Times New Roman" w:hAnsi="Times New Roman" w:cs="Times New Roman"/>
-          <w:sz w:val="24"/>
-          <w:szCs w:val="24"/>
-        </w:rPr>
-        <w:t> We appreciate each and every volunteer's assistance with the highest gratitude.</w:t>
-      </w:r>
-    </w:p>
-    <w:p>
-      <w:pPr>
-        <w:rPr>
-          <w:rFonts w:ascii="Times New Roman" w:hAnsi="Times New Roman" w:cs="Times New Roman"/>
-          <w:sz w:val="24"/>
-          <w:szCs w:val="24"/>
-        </w:rPr>
-      </w:pPr>
-      <w:r>
-        <w:rPr>
-          <w:rFonts w:ascii="Times New Roman" w:hAnsi="Times New Roman" w:cs="Times New Roman"/>
-          <w:sz w:val="24"/>
-          <w:szCs w:val="24"/>
-        </w:rPr>
-        <w:t xml:space="preserve">Reach out to us </w:t>
-      </w:r>
-      <w:r>
-        <w:rPr>
-          <w:rFonts w:ascii="Times New Roman" w:hAnsi="Times New Roman" w:cs="Times New Roman"/>
-          <w:sz w:val="24"/>
-          <w:szCs w:val="24"/>
-        </w:rPr>
-        <w:t>at</w:t>
-      </w:r>
-      <w:r>
-        <w:rPr>
-          <w:rFonts w:ascii="Times New Roman" w:hAnsi="Times New Roman" w:cs="Times New Roman"/>
-          <w:sz w:val="24"/>
-          <w:szCs w:val="24"/>
-        </w:rPr>
-        <w:t> </w:t>
-      </w:r>
-      <w:r>
-        <w:rPr>
-          <w:rFonts w:ascii="Times New Roman" w:hAnsi="Times New Roman" w:cs="Times New Roman"/>
-          <w:b/>
+      </w:pPr>
+      <w:r>
+        <w:rPr>
+          <w:rFonts w:ascii="Times New Roman" w:hAnsi="Times New Roman" w:cs="Times New Roman"/>
+          <w:sz w:val="24"/>
+          <w:szCs w:val="24"/>
+        </w:rPr>
+        <w:t>Our rafting challenge will take place on the weekend of </w:t>
+      </w:r>
+      <w:r>
+        <w:rPr>
+          <w:rFonts w:ascii="Times New Roman" w:hAnsi="Times New Roman" w:cs="Times New Roman"/>
           <w:bCs/>
           <w:sz w:val="24"/>
           <w:szCs w:val="24"/>
         </w:rPr>
-        <w:t>info@farajacancersupport.org</w:t>
-      </w:r>
-      <w:r>
-        <w:rPr>
-          <w:rFonts w:ascii="Times New Roman" w:hAnsi="Times New Roman" w:cs="Times New Roman"/>
-          <w:sz w:val="24"/>
-          <w:szCs w:val="24"/>
-        </w:rPr>
-        <w:t> expressing your interest in volunteering</w:t>
-      </w:r>
-      <w:r>
-        <w:rPr>
-          <w:rFonts w:ascii="Times New Roman" w:hAnsi="Times New Roman" w:cs="Times New Roman"/>
-          <w:sz w:val="24"/>
-          <w:szCs w:val="24"/>
-        </w:rPr>
-        <w:t xml:space="preserve"> and also elaborating on some of the skills you possess that would be beneficial to the course</w:t>
-      </w:r>
-      <w:r>
-        <w:rPr>
-          <w:rFonts w:ascii="Times New Roman" w:hAnsi="Times New Roman" w:cs="Times New Roman"/>
-          <w:sz w:val="24"/>
-          <w:szCs w:val="24"/>
-        </w:rPr>
-        <w:t xml:space="preserve"> and we will get back to you with var</w:t>
-      </w:r>
-      <w:r>
-        <w:rPr>
-          <w:rFonts w:ascii="Times New Roman" w:hAnsi="Times New Roman" w:cs="Times New Roman"/>
-          <w:sz w:val="24"/>
-          <w:szCs w:val="24"/>
-        </w:rPr>
-        <w:t>ious volunteering opportunities</w:t>
-      </w:r>
-      <w:r>
-        <w:rPr>
-          <w:rFonts w:ascii="Times New Roman" w:hAnsi="Times New Roman" w:cs="Times New Roman"/>
-          <w:sz w:val="24"/>
-          <w:szCs w:val="24"/>
-        </w:rPr>
-        <w:t xml:space="preserve">. </w:t>
-      </w:r>
-    </w:p>
-    <w:p>
-      <w:pPr>
-        <w:rPr>
-          <w:rFonts w:ascii="Times New Roman" w:hAnsi="Times New Roman" w:cs="Times New Roman"/>
-          <w:sz w:val="24"/>
-          <w:szCs w:val="24"/>
-        </w:rPr>
-      </w:pPr>
-    </w:p>
-    <w:p>
-      <w:pPr>
-        <w:rPr>
-          <w:rFonts w:ascii="Times New Roman" w:hAnsi="Times New Roman" w:cs="Times New Roman"/>
-          <w:sz w:val="24"/>
-          <w:szCs w:val="24"/>
-        </w:rPr>
-      </w:pPr>
-    </w:p>
-    <w:p>
-      <w:pPr>
-        <w:rPr>
-          <w:rFonts w:ascii="Times New Roman" w:hAnsi="Times New Roman" w:cs="Times New Roman"/>
-          <w:b/>
-          <w:sz w:val="24"/>
-          <w:szCs w:val="24"/>
-        </w:rPr>
-      </w:pPr>
-      <w:r>
-        <w:rPr>
-          <w:rFonts w:ascii="Times New Roman" w:hAnsi="Times New Roman" w:cs="Times New Roman"/>
-          <w:b/>
-          <w:sz w:val="24"/>
-          <w:szCs w:val="24"/>
-        </w:rPr>
-        <w:t xml:space="preserve">NEWS </w:t>
-      </w:r>
-    </w:p>
-    <w:p>
-      <w:pPr>
-        <w:rPr>
-          <w:rFonts w:ascii="Times New Roman" w:hAnsi="Times New Roman" w:cs="Times New Roman"/>
-          <w:b/>
-          <w:sz w:val="24"/>
-          <w:szCs w:val="24"/>
-        </w:rPr>
-      </w:pPr>
-      <w:r>
-        <w:rPr>
-          <w:rFonts w:ascii="Times New Roman" w:hAnsi="Times New Roman" w:cs="Times New Roman"/>
-          <w:b/>
-          <w:sz w:val="24"/>
-          <w:szCs w:val="24"/>
-        </w:rPr>
-        <w:t xml:space="preserve">White Water Rafting </w:t>
-      </w:r>
-    </w:p>
-    <w:p>
-      <w:pPr>
-        <w:rPr>
-          <w:rFonts w:ascii="Times New Roman" w:hAnsi="Times New Roman" w:cs="Times New Roman"/>
-          <w:sz w:val="24"/>
-          <w:szCs w:val="24"/>
-        </w:rPr>
-      </w:pPr>
-      <w:r>
-        <w:rPr>
-          <w:rFonts w:ascii="Times New Roman" w:hAnsi="Times New Roman" w:cs="Times New Roman"/>
-          <w:sz w:val="24"/>
-          <w:szCs w:val="24"/>
-        </w:rPr>
-        <w:t>White Water Rafting is one of the many ways Faraja raises funds for children and adults with cancer in Kenya</w:t>
-      </w:r>
-      <w:r>
-        <w:rPr>
-          <w:rFonts w:ascii="Times New Roman" w:hAnsi="Times New Roman" w:cs="Times New Roman"/>
-          <w:sz w:val="24"/>
-          <w:szCs w:val="24"/>
-        </w:rPr>
-        <w:t xml:space="preserve">. </w:t>
-      </w:r>
-      <w:r>
-        <w:rPr>
-          <w:rFonts w:ascii="Times New Roman" w:hAnsi="Times New Roman" w:cs="Times New Roman"/>
-          <w:sz w:val="24"/>
-          <w:szCs w:val="24"/>
-        </w:rPr>
-        <w:br/>
-      </w:r>
-      <w:r>
-        <w:rPr>
-          <w:rFonts w:ascii="Times New Roman" w:hAnsi="Times New Roman" w:cs="Times New Roman"/>
-          <w:sz w:val="24"/>
-          <w:szCs w:val="24"/>
-        </w:rPr>
-        <w:br/>
-      </w:r>
-      <w:r>
-        <w:rPr>
-          <w:rFonts w:ascii="Times New Roman" w:hAnsi="Times New Roman" w:cs="Times New Roman"/>
-          <w:sz w:val="24"/>
-          <w:szCs w:val="24"/>
-        </w:rPr>
-        <w:t>The event is a fun team building event and attracts corporates and individual teams and does provide a marketing opportunity to the sponsors. </w:t>
-      </w:r>
-    </w:p>
-    <w:p>
-      <w:pPr>
-        <w:rPr>
-          <w:rFonts w:ascii="Times New Roman" w:hAnsi="Times New Roman" w:cs="Times New Roman"/>
-          <w:sz w:val="24"/>
-          <w:szCs w:val="24"/>
-        </w:rPr>
-      </w:pPr>
-      <w:r>
-        <w:rPr>
-          <w:rFonts w:ascii="Times New Roman" w:hAnsi="Times New Roman" w:cs="Times New Roman"/>
-          <w:sz w:val="24"/>
-          <w:szCs w:val="24"/>
-        </w:rPr>
-        <w:t xml:space="preserve">This will be the </w:t>
-      </w:r>
-      <w:r>
-        <w:rPr>
-          <w:rFonts w:ascii="Times New Roman" w:hAnsi="Times New Roman" w:cs="Times New Roman"/>
-          <w:sz w:val="24"/>
-          <w:szCs w:val="24"/>
-        </w:rPr>
-        <w:t>9</w:t>
-      </w:r>
-      <w:r>
-        <w:rPr>
-          <w:rFonts w:ascii="Times New Roman" w:hAnsi="Times New Roman" w:cs="Times New Roman"/>
-          <w:sz w:val="24"/>
-          <w:szCs w:val="24"/>
-        </w:rPr>
-        <w:t xml:space="preserve">th year since we started the event </w:t>
-      </w:r>
-      <w:r>
-        <w:rPr>
-          <w:rFonts w:ascii="Times New Roman" w:hAnsi="Times New Roman" w:cs="Times New Roman"/>
-          <w:sz w:val="24"/>
-          <w:szCs w:val="24"/>
-        </w:rPr>
-        <w:t>and o</w:t>
-      </w:r>
-      <w:r>
-        <w:rPr>
-          <w:rFonts w:ascii="Times New Roman" w:hAnsi="Times New Roman" w:cs="Times New Roman"/>
-          <w:sz w:val="24"/>
-          <w:szCs w:val="24"/>
-        </w:rPr>
-        <w:t>ur target for this year's rafting is Kshs 7 million which will fund our free support services in our wellness </w:t>
-      </w:r>
-      <w:proofErr w:type="spellStart"/>
-      <w:r>
-        <w:rPr>
-          <w:rFonts w:ascii="Times New Roman" w:hAnsi="Times New Roman" w:cs="Times New Roman"/>
-          <w:sz w:val="24"/>
-          <w:szCs w:val="24"/>
-        </w:rPr>
-        <w:t>centres</w:t>
-      </w:r>
-      <w:proofErr w:type="spellEnd"/>
-      <w:r>
-        <w:rPr>
-          <w:rFonts w:ascii="Times New Roman" w:hAnsi="Times New Roman" w:cs="Times New Roman"/>
-          <w:sz w:val="24"/>
-          <w:szCs w:val="24"/>
-        </w:rPr>
-        <w:t xml:space="preserve"> in Nairobi (located at HCG CCK cancer </w:t>
-      </w:r>
-      <w:proofErr w:type="spellStart"/>
-      <w:r>
-        <w:rPr>
-          <w:rFonts w:ascii="Times New Roman" w:hAnsi="Times New Roman" w:cs="Times New Roman"/>
-          <w:sz w:val="24"/>
-          <w:szCs w:val="24"/>
-        </w:rPr>
-        <w:t>centre</w:t>
-      </w:r>
-      <w:proofErr w:type="spellEnd"/>
-      <w:r>
-        <w:rPr>
-          <w:rFonts w:ascii="Times New Roman" w:hAnsi="Times New Roman" w:cs="Times New Roman"/>
-          <w:sz w:val="24"/>
-          <w:szCs w:val="24"/>
-        </w:rPr>
-        <w:t xml:space="preserve">) and </w:t>
-      </w:r>
-      <w:proofErr w:type="spellStart"/>
-      <w:r>
-        <w:rPr>
-          <w:rFonts w:ascii="Times New Roman" w:hAnsi="Times New Roman" w:cs="Times New Roman"/>
-          <w:sz w:val="24"/>
-          <w:szCs w:val="24"/>
-        </w:rPr>
-        <w:t>Eldoret</w:t>
-      </w:r>
-      <w:proofErr w:type="spellEnd"/>
-      <w:r>
-        <w:rPr>
-          <w:rFonts w:ascii="Times New Roman" w:hAnsi="Times New Roman" w:cs="Times New Roman"/>
-          <w:sz w:val="24"/>
-          <w:szCs w:val="24"/>
-        </w:rPr>
-        <w:t xml:space="preserve"> (located at the </w:t>
-      </w:r>
-      <w:proofErr w:type="spellStart"/>
-      <w:r>
-        <w:rPr>
-          <w:rFonts w:ascii="Times New Roman" w:hAnsi="Times New Roman" w:cs="Times New Roman"/>
-          <w:sz w:val="24"/>
-          <w:szCs w:val="24"/>
-        </w:rPr>
-        <w:t>Moi</w:t>
-      </w:r>
-      <w:proofErr w:type="spellEnd"/>
-      <w:r>
-        <w:rPr>
-          <w:rFonts w:ascii="Times New Roman" w:hAnsi="Times New Roman" w:cs="Times New Roman"/>
-          <w:sz w:val="24"/>
-          <w:szCs w:val="24"/>
-        </w:rPr>
-        <w:t xml:space="preserve"> Teaching and Referral Hospital). </w:t>
-      </w:r>
-      <w:r>
-        <w:rPr>
-          <w:rFonts w:ascii="Times New Roman" w:hAnsi="Times New Roman" w:cs="Times New Roman"/>
-          <w:sz w:val="24"/>
-          <w:szCs w:val="24"/>
-        </w:rPr>
-        <w:t>We have a total of 43 teams that have signed up.</w:t>
-      </w:r>
-    </w:p>
-    <w:p>
-      <w:pPr>
+        <w:t>the 26th-28th of May</w:t>
+      </w:r>
+      <w:r>
         <w:rPr>
           <w:rFonts w:ascii="Times New Roman" w:hAnsi="Times New Roman" w:cs="Times New Roman"/>
           <w:bCs/>
           <w:sz w:val="24"/>
           <w:szCs w:val="24"/>
         </w:rPr>
-      </w:pPr>
-      <w:r>
-        <w:rPr>
-          <w:rFonts w:ascii="Times New Roman" w:hAnsi="Times New Roman" w:cs="Times New Roman"/>
-          <w:sz w:val="24"/>
-          <w:szCs w:val="24"/>
-        </w:rPr>
-        <w:t>Our rafting challenge will take place on the weekend of </w:t>
+        <w:t xml:space="preserve"> 2023</w:t>
       </w:r>
       <w:r>
         <w:rPr>
@@ -2568,45 +2356,7 @@
           <w:sz w:val="24"/>
           <w:szCs w:val="24"/>
         </w:rPr>
-        <w:t>the 26th-28th of May</w:t>
-      </w:r>
-      <w:r>
-        <w:rPr>
-          <w:rFonts w:ascii="Times New Roman" w:hAnsi="Times New Roman" w:cs="Times New Roman"/>
-          <w:bCs/>
-          <w:sz w:val="24"/>
-          <w:szCs w:val="24"/>
-        </w:rPr>
-        <w:t xml:space="preserve"> 2023</w:t>
-      </w:r>
-      <w:r>
-        <w:rPr>
-          <w:rFonts w:ascii="Times New Roman" w:hAnsi="Times New Roman" w:cs="Times New Roman"/>
-          <w:bCs/>
-          <w:sz w:val="24"/>
-          <w:szCs w:val="24"/>
-        </w:rPr>
-        <w:t xml:space="preserve"> at Savage Wilderness Camp, </w:t>
-      </w:r>
-      <w:proofErr w:type="spellStart"/>
-      <w:r>
-        <w:rPr>
-          <w:rFonts w:ascii="Times New Roman" w:hAnsi="Times New Roman" w:cs="Times New Roman"/>
-          <w:bCs/>
-          <w:sz w:val="24"/>
-          <w:szCs w:val="24"/>
-        </w:rPr>
-        <w:t>Sagana</w:t>
-      </w:r>
-      <w:proofErr w:type="spellEnd"/>
-      <w:r>
-        <w:rPr>
-          <w:rFonts w:ascii="Times New Roman" w:hAnsi="Times New Roman" w:cs="Times New Roman"/>
-          <w:bCs/>
-          <w:sz w:val="24"/>
-          <w:szCs w:val="24"/>
-        </w:rPr>
-        <w:t>. </w:t>
+        <w:t xml:space="preserve"> at Savage Wilderness Camp, Sagana. </w:t>
       </w:r>
     </w:p>
     <w:p>
@@ -2699,7 +2449,7 @@
           <w:sz w:val="24"/>
           <w:szCs w:val="24"/>
         </w:rPr>
-        <w:t xml:space="preserve"> </w:t>
+        <w:t xml:space="preserve"> Vora, an 18-year-old student from </w:t>
       </w:r>
       <w:proofErr w:type="spellStart"/>
       <w:r>
@@ -2708,7 +2458,7 @@
           <w:sz w:val="24"/>
           <w:szCs w:val="24"/>
         </w:rPr>
-        <w:t>Vora</w:t>
+        <w:t>Peponi</w:t>
       </w:r>
       <w:proofErr w:type="spellEnd"/>
       <w:r>
@@ -2717,8 +2467,25 @@
           <w:sz w:val="24"/>
           <w:szCs w:val="24"/>
         </w:rPr>
-        <w:t xml:space="preserve">, an 18-year-old student from </w:t>
-      </w:r>
+        <w:t xml:space="preserve"> Secondary School, has teamed up with Faraja Cancer Support Trust to organize a charity fundraising </w:t>
+      </w:r>
+      <w:r>
+        <w:rPr>
+          <w:rFonts w:ascii="Times New Roman" w:hAnsi="Times New Roman" w:cs="Times New Roman"/>
+          <w:sz w:val="24"/>
+          <w:szCs w:val="24"/>
+        </w:rPr>
+        <w:t>concert. It's going to be a blast!</w:t>
+      </w:r>
+    </w:p>
+    <w:p>
+      <w:pPr>
+        <w:rPr>
+          <w:rFonts w:ascii="Times New Roman" w:hAnsi="Times New Roman" w:cs="Times New Roman"/>
+          <w:sz w:val="24"/>
+          <w:szCs w:val="24"/>
+        </w:rPr>
+      </w:pPr>
       <w:proofErr w:type="spellStart"/>
       <w:r>
         <w:rPr>
@@ -2726,7 +2493,7 @@
           <w:sz w:val="24"/>
           <w:szCs w:val="24"/>
         </w:rPr>
-        <w:t>Peponi</w:t>
+        <w:t>Ronav</w:t>
       </w:r>
       <w:proofErr w:type="spellEnd"/>
       <w:r>
@@ -2735,15 +2502,40 @@
           <w:sz w:val="24"/>
           <w:szCs w:val="24"/>
         </w:rPr>
-        <w:t xml:space="preserve"> Secondary School, has teamed up with Faraja Cancer Support Trust to organize a charity fundraising </w:t>
-      </w:r>
-      <w:r>
-        <w:rPr>
-          <w:rFonts w:ascii="Times New Roman" w:hAnsi="Times New Roman" w:cs="Times New Roman"/>
-          <w:sz w:val="24"/>
-          <w:szCs w:val="24"/>
-        </w:rPr>
-        <w:t>concert. It's going to be a blast!</w:t>
+        <w:t xml:space="preserve"> was inspired by the incredible work that Faraja Cancer Support Trust does to support children and adults with cancer in Kenya. He wanted to help make a difference and raise funds for the cause. That's why he's organized a charity concert to raise Kshs 1,000,000! All proceeds from the event will go towards providing financial assistance for medical treatment and care to children with cancer who are supported </w:t>
+      </w:r>
+      <w:r>
+        <w:rPr>
+          <w:rFonts w:ascii="Times New Roman" w:hAnsi="Times New Roman" w:cs="Times New Roman"/>
+          <w:sz w:val="24"/>
+          <w:szCs w:val="24"/>
+        </w:rPr>
+        <w:t>by Faraja Cancer Support Trust.</w:t>
+      </w:r>
+    </w:p>
+    <w:p>
+      <w:pPr>
+        <w:rPr>
+          <w:rFonts w:ascii="Times New Roman" w:hAnsi="Times New Roman" w:cs="Times New Roman"/>
+          <w:sz w:val="24"/>
+          <w:szCs w:val="24"/>
+        </w:rPr>
+      </w:pPr>
+      <w:r>
+        <w:rPr>
+          <w:rFonts w:ascii="Times New Roman" w:hAnsi="Times New Roman" w:cs="Times New Roman"/>
+          <w:sz w:val="24"/>
+          <w:szCs w:val="24"/>
+        </w:rPr>
+        <w:t xml:space="preserve">The concert will be held on Sunday, June 11th, 2023, at the Jalaram Auditorium on Ring Road in Parklands. The show kicks off at 2:30 pm, so make sure you're there early to get a good </w:t>
+      </w:r>
+      <w:r>
+        <w:rPr>
+          <w:rFonts w:ascii="Times New Roman" w:hAnsi="Times New Roman" w:cs="Times New Roman"/>
+          <w:sz w:val="24"/>
+          <w:szCs w:val="24"/>
+        </w:rPr>
+        <w:t>spot!</w:t>
       </w:r>
     </w:p>
     <w:p>
@@ -2770,84 +2562,6 @@
           <w:sz w:val="24"/>
           <w:szCs w:val="24"/>
         </w:rPr>
-        <w:t xml:space="preserve"> was inspired by the incredible work that Faraja Cancer Support Trust does to support children and adults with cancer in Kenya. He wanted to help make a difference and raise funds for the cause. That's why he's organized a charity concert to raise Kshs 1,000,000! All proceeds from the event will go towards providing financial assistance for medical treatment and care to children with cancer who are supported </w:t>
-      </w:r>
-      <w:r>
-        <w:rPr>
-          <w:rFonts w:ascii="Times New Roman" w:hAnsi="Times New Roman" w:cs="Times New Roman"/>
-          <w:sz w:val="24"/>
-          <w:szCs w:val="24"/>
-        </w:rPr>
-        <w:t>by Faraja Cancer Support Trust.</w:t>
-      </w:r>
-    </w:p>
-    <w:p>
-      <w:pPr>
-        <w:rPr>
-          <w:rFonts w:ascii="Times New Roman" w:hAnsi="Times New Roman" w:cs="Times New Roman"/>
-          <w:sz w:val="24"/>
-          <w:szCs w:val="24"/>
-        </w:rPr>
-      </w:pPr>
-      <w:r>
-        <w:rPr>
-          <w:rFonts w:ascii="Times New Roman" w:hAnsi="Times New Roman" w:cs="Times New Roman"/>
-          <w:sz w:val="24"/>
-          <w:szCs w:val="24"/>
-        </w:rPr>
-        <w:t xml:space="preserve">The concert will be held on Sunday, June 11th, 2023, at the </w:t>
-      </w:r>
-      <w:proofErr w:type="spellStart"/>
-      <w:r>
-        <w:rPr>
-          <w:rFonts w:ascii="Times New Roman" w:hAnsi="Times New Roman" w:cs="Times New Roman"/>
-          <w:sz w:val="24"/>
-          <w:szCs w:val="24"/>
-        </w:rPr>
-        <w:t>Jalaram</w:t>
-      </w:r>
-      <w:proofErr w:type="spellEnd"/>
-      <w:r>
-        <w:rPr>
-          <w:rFonts w:ascii="Times New Roman" w:hAnsi="Times New Roman" w:cs="Times New Roman"/>
-          <w:sz w:val="24"/>
-          <w:szCs w:val="24"/>
-        </w:rPr>
-        <w:t xml:space="preserve"> Auditorium on Ring Road in Parklands. The show kicks off at 2:30 pm, so make sure you're there early to get a good </w:t>
-      </w:r>
-      <w:r>
-        <w:rPr>
-          <w:rFonts w:ascii="Times New Roman" w:hAnsi="Times New Roman" w:cs="Times New Roman"/>
-          <w:sz w:val="24"/>
-          <w:szCs w:val="24"/>
-        </w:rPr>
-        <w:t>spot!</w:t>
-      </w:r>
-    </w:p>
-    <w:p>
-      <w:pPr>
-        <w:rPr>
-          <w:rFonts w:ascii="Times New Roman" w:hAnsi="Times New Roman" w:cs="Times New Roman"/>
-          <w:sz w:val="24"/>
-          <w:szCs w:val="24"/>
-        </w:rPr>
-      </w:pPr>
-      <w:proofErr w:type="spellStart"/>
-      <w:r>
-        <w:rPr>
-          <w:rFonts w:ascii="Times New Roman" w:hAnsi="Times New Roman" w:cs="Times New Roman"/>
-          <w:sz w:val="24"/>
-          <w:szCs w:val="24"/>
-        </w:rPr>
-        <w:t>Ronav</w:t>
-      </w:r>
-      <w:proofErr w:type="spellEnd"/>
-      <w:r>
-        <w:rPr>
-          <w:rFonts w:ascii="Times New Roman" w:hAnsi="Times New Roman" w:cs="Times New Roman"/>
-          <w:sz w:val="24"/>
-          <w:szCs w:val="24"/>
-        </w:rPr>
         <w:t xml:space="preserve"> is an amazing drummer with a grade 8 distinction and an LCM Performance Diploma to his name. He's excited to perform in front of a crowd and will be joined by "The Rhythm Nation," a group of talented musicians who will perform a variety of Neo soul, Reggae, Funk, Jazz Latin, and classic ballads. But that's not all! The supporting performers, who are between the ages of 8 and 18, will take the audience on a journey through an eclectic mix of classical, pop, and world music. And all the performances will be accompanied by professional Kenyan musicians!</w:t>
       </w:r>
     </w:p>
@@ -2929,79 +2643,7 @@
           <w:sz w:val="24"/>
           <w:szCs w:val="24"/>
         </w:rPr>
-        <w:t xml:space="preserve">We are thrilled to announce a new partnership between Faraja Cancer Support Trust and </w:t>
-      </w:r>
-      <w:proofErr w:type="spellStart"/>
-      <w:r>
-        <w:rPr>
-          <w:rFonts w:ascii="Times New Roman" w:hAnsi="Times New Roman" w:cs="Times New Roman"/>
-          <w:sz w:val="24"/>
-          <w:szCs w:val="24"/>
-        </w:rPr>
-        <w:t>Adelle</w:t>
-      </w:r>
-      <w:proofErr w:type="spellEnd"/>
-      <w:r>
-        <w:rPr>
-          <w:rFonts w:ascii="Times New Roman" w:hAnsi="Times New Roman" w:cs="Times New Roman"/>
-          <w:sz w:val="24"/>
-          <w:szCs w:val="24"/>
-        </w:rPr>
-        <w:t xml:space="preserve"> </w:t>
-      </w:r>
-      <w:proofErr w:type="spellStart"/>
-      <w:r>
-        <w:rPr>
-          <w:rFonts w:ascii="Times New Roman" w:hAnsi="Times New Roman" w:cs="Times New Roman"/>
-          <w:sz w:val="24"/>
-          <w:szCs w:val="24"/>
-        </w:rPr>
-        <w:t>Onyango</w:t>
-      </w:r>
-      <w:proofErr w:type="spellEnd"/>
-      <w:r>
-        <w:rPr>
-          <w:rFonts w:ascii="Times New Roman" w:hAnsi="Times New Roman" w:cs="Times New Roman"/>
-          <w:sz w:val="24"/>
-          <w:szCs w:val="24"/>
-        </w:rPr>
-        <w:t xml:space="preserve">, the founder of Legally Clueless Africa! </w:t>
-      </w:r>
-      <w:proofErr w:type="spellStart"/>
-      <w:r>
-        <w:rPr>
-          <w:rFonts w:ascii="Times New Roman" w:hAnsi="Times New Roman" w:cs="Times New Roman"/>
-          <w:sz w:val="24"/>
-          <w:szCs w:val="24"/>
-        </w:rPr>
-        <w:t>Adelle</w:t>
-      </w:r>
-      <w:proofErr w:type="spellEnd"/>
-      <w:r>
-        <w:rPr>
-          <w:rFonts w:ascii="Times New Roman" w:hAnsi="Times New Roman" w:cs="Times New Roman"/>
-          <w:sz w:val="24"/>
-          <w:szCs w:val="24"/>
-        </w:rPr>
-        <w:t xml:space="preserve"> is a talented communicator and media expert, and we are excited to have her join our team to amplify the voices of those impacted by cancer in Kenya. Together, we will work to bring help, hope, and life to those in need. Join us in extending a warm welcome to </w:t>
-      </w:r>
-      <w:proofErr w:type="spellStart"/>
-      <w:r>
-        <w:rPr>
-          <w:rFonts w:ascii="Times New Roman" w:hAnsi="Times New Roman" w:cs="Times New Roman"/>
-          <w:sz w:val="24"/>
-          <w:szCs w:val="24"/>
-        </w:rPr>
-        <w:t>Adelle</w:t>
-      </w:r>
-      <w:proofErr w:type="spellEnd"/>
-      <w:r>
-        <w:rPr>
-          <w:rFonts w:ascii="Times New Roman" w:hAnsi="Times New Roman" w:cs="Times New Roman"/>
-          <w:sz w:val="24"/>
-          <w:szCs w:val="24"/>
-        </w:rPr>
-        <w:t xml:space="preserve"> as we embark on this exciting journey together!</w:t>
+        <w:t>We are thrilled to announce a new partnership between Faraja Cancer Support Trust and Adelle Onyango, the founder of Legally Clueless Africa! Adelle is a talented communicator and media expert, and we are excited to have her join our team to amplify the voices of those impacted by cancer in Kenya. Together, we will work to bring help, hope, and life to those in need. Join us in extending a warm welcome to Adelle as we embark on this exciting journey together!</w:t>
       </w:r>
     </w:p>
     <w:sectPr>
@@ -3015,8 +2657,8 @@
 </file>
 
 <file path=word/numbering.xml><?xml version="1.0" encoding="utf-8"?>
-<w:numbering xmlns:wpc="http://schemas.microsoft.com/office/word/2010/wordprocessingCanvas" xmlns:mc="http://schemas.openxmlformats.org/markup-compatibility/2006" xmlns:o="urn:schemas-microsoft-com:office:office" xmlns:r="http://schemas.openxmlformats.org/officeDocument/2006/relationships" xmlns:m="http://schemas.openxmlformats.org/officeDocument/2006/math" xmlns:v="urn:schemas-microsoft-com:vml" xmlns:wp14="http://schemas.microsoft.com/office/word/2010/wordprocessingDrawing" xmlns:wp="http://schemas.openxmlformats.org/drawingml/2006/wordprocessingDrawing" xmlns:w10="urn:schemas-microsoft-com:office:word" xmlns:w="http://schemas.openxmlformats.org/wordprocessingml/2006/main" xmlns:w14="http://schemas.microsoft.com/office/word/2010/wordml" xmlns:w15="http://schemas.microsoft.com/office/word/2012/wordml" xmlns:wpg="http://schemas.microsoft.com/office/word/2010/wordprocessingGroup" xmlns:wpi="http://schemas.microsoft.com/office/word/2010/wordprocessingInk" xmlns:wne="http://schemas.microsoft.com/office/word/2006/wordml" xmlns:wps="http://schemas.microsoft.com/office/word/2010/wordprocessingShape" mc:Ignorable="w14 w15 wp14">
-  <w:abstractNum w:abstractNumId="0">
+<w:numbering xmlns:wpc="http://schemas.microsoft.com/office/word/2010/wordprocessingCanvas" xmlns:cx="http://schemas.microsoft.com/office/drawing/2014/chartex" xmlns:cx1="http://schemas.microsoft.com/office/drawing/2015/9/8/chartex" xmlns:cx2="http://schemas.microsoft.com/office/drawing/2015/10/21/chartex" xmlns:cx3="http://schemas.microsoft.com/office/drawing/2016/5/9/chartex" xmlns:cx4="http://schemas.microsoft.com/office/drawing/2016/5/10/chartex" xmlns:cx5="http://schemas.microsoft.com/office/drawing/2016/5/11/chartex" xmlns:cx6="http://schemas.microsoft.com/office/drawing/2016/5/12/chartex" xmlns:cx7="http://schemas.microsoft.com/office/drawing/2016/5/13/chartex" xmlns:cx8="http://schemas.microsoft.com/office/drawing/2016/5/14/chartex" xmlns:mc="http://schemas.openxmlformats.org/markup-compatibility/2006" xmlns:aink="http://schemas.microsoft.com/office/drawing/2016/ink" xmlns:am3d="http://schemas.microsoft.com/office/drawing/2017/model3d" xmlns:o="urn:schemas-microsoft-com:office:office" xmlns:oel="http://schemas.microsoft.com/office/2019/extlst" xmlns:r="http://schemas.openxmlformats.org/officeDocument/2006/relationships" xmlns:m="http://schemas.openxmlformats.org/officeDocument/2006/math" xmlns:v="urn:schemas-microsoft-com:vml" xmlns:wp14="http://schemas.microsoft.com/office/word/2010/wordprocessingDrawing" xmlns:wp="http://schemas.openxmlformats.org/drawingml/2006/wordprocessingDrawing" xmlns:w10="urn:schemas-microsoft-com:office:word" xmlns:w="http://schemas.openxmlformats.org/wordprocessingml/2006/main" xmlns:w14="http://schemas.microsoft.com/office/word/2010/wordml" xmlns:w15="http://schemas.microsoft.com/office/word/2012/wordml" xmlns:w16cex="http://schemas.microsoft.com/office/word/2018/wordml/cex" xmlns:w16cid="http://schemas.microsoft.com/office/word/2016/wordml/cid" xmlns:w16="http://schemas.microsoft.com/office/word/2018/wordml" xmlns:w16du="http://schemas.microsoft.com/office/word/2023/wordml/word16du" xmlns:w16sdtdh="http://schemas.microsoft.com/office/word/2020/wordml/sdtdatahash" xmlns:w16se="http://schemas.microsoft.com/office/word/2015/wordml/symex" xmlns:wpg="http://schemas.microsoft.com/office/word/2010/wordprocessingGroup" xmlns:wpi="http://schemas.microsoft.com/office/word/2010/wordprocessingInk" xmlns:wne="http://schemas.microsoft.com/office/word/2006/wordml" xmlns:wps="http://schemas.microsoft.com/office/word/2010/wordprocessingShape" mc:Ignorable="w14 w15 w16se w16cid w16 w16cex w16sdtdh wp14">
+  <w:abstractNum w:abstractNumId="0" w15:restartNumberingAfterBreak="0">
     <w:nsid w:val="026C08EB"/>
     <w:multiLevelType w:val="hybridMultilevel"/>
     <w:tmpl w:val="A118AA86"/>
@@ -3105,7 +2747,7 @@
       </w:pPr>
     </w:lvl>
   </w:abstractNum>
-  <w:abstractNum w:abstractNumId="1">
+  <w:abstractNum w:abstractNumId="1" w15:restartNumberingAfterBreak="0">
     <w:nsid w:val="073B0ADF"/>
     <w:multiLevelType w:val="hybridMultilevel"/>
     <w:tmpl w:val="06A09742"/>
@@ -3194,7 +2836,7 @@
       </w:pPr>
     </w:lvl>
   </w:abstractNum>
-  <w:abstractNum w:abstractNumId="2">
+  <w:abstractNum w:abstractNumId="2" w15:restartNumberingAfterBreak="0">
     <w:nsid w:val="3DFF1921"/>
     <w:multiLevelType w:val="hybridMultilevel"/>
     <w:tmpl w:val="8112F08A"/>
@@ -3307,7 +2949,7 @@
       </w:rPr>
     </w:lvl>
   </w:abstractNum>
-  <w:abstractNum w:abstractNumId="3">
+  <w:abstractNum w:abstractNumId="3" w15:restartNumberingAfterBreak="0">
     <w:nsid w:val="3EE646FB"/>
     <w:multiLevelType w:val="hybridMultilevel"/>
     <w:tmpl w:val="9E9AEE3C"/>
@@ -3320,7 +2962,7 @@
         <w:ind w:left="720" w:hanging="360"/>
       </w:pPr>
     </w:lvl>
-    <w:lvl w:ilvl="1" w:tplc="04090019" w:tentative="1">
+    <w:lvl w:ilvl="1" w:tplc="04090019">
       <w:start w:val="1"/>
       <w:numFmt w:val="lowerLetter"/>
       <w:lvlText w:val="%2."/>
@@ -3393,23 +3035,23 @@
       </w:pPr>
     </w:lvl>
   </w:abstractNum>
-  <w:num w:numId="1">
+  <w:num w:numId="1" w16cid:durableId="375474785">
     <w:abstractNumId w:val="0"/>
   </w:num>
-  <w:num w:numId="2">
+  <w:num w:numId="2" w16cid:durableId="575669395">
     <w:abstractNumId w:val="3"/>
   </w:num>
-  <w:num w:numId="3">
+  <w:num w:numId="3" w16cid:durableId="1378159566">
     <w:abstractNumId w:val="1"/>
   </w:num>
-  <w:num w:numId="4">
+  <w:num w:numId="4" w16cid:durableId="724722437">
     <w:abstractNumId w:val="2"/>
   </w:num>
 </w:numbering>
 </file>
 
 <file path=word/styles.xml><?xml version="1.0" encoding="utf-8"?>
-<w:styles xmlns:mc="http://schemas.openxmlformats.org/markup-compatibility/2006" xmlns:r="http://schemas.openxmlformats.org/officeDocument/2006/relationships" xmlns:w="http://schemas.openxmlformats.org/wordprocessingml/2006/main" xmlns:w14="http://schemas.microsoft.com/office/word/2010/wordml" xmlns:w15="http://schemas.microsoft.com/office/word/2012/wordml" mc:Ignorable="w14 w15">
+<w:styles xmlns:mc="http://schemas.openxmlformats.org/markup-compatibility/2006" xmlns:r="http://schemas.openxmlformats.org/officeDocument/2006/relationships" xmlns:w="http://schemas.openxmlformats.org/wordprocessingml/2006/main" xmlns:w14="http://schemas.microsoft.com/office/word/2010/wordml" xmlns:w15="http://schemas.microsoft.com/office/word/2012/wordml" xmlns:w16cex="http://schemas.microsoft.com/office/word/2018/wordml/cex" xmlns:w16cid="http://schemas.microsoft.com/office/word/2016/wordml/cid" xmlns:w16="http://schemas.microsoft.com/office/word/2018/wordml" xmlns:w16sdtdh="http://schemas.microsoft.com/office/word/2020/wordml/sdtdatahash" xmlns:w16se="http://schemas.microsoft.com/office/word/2015/wordml/symex" mc:Ignorable="w14 w15 w16se w16cid w16 w16cex w16sdtdh">
   <w:docDefaults>
     <w:rPrDefault>
       <w:rPr>
@@ -3425,7 +3067,7 @@
       </w:pPr>
     </w:pPrDefault>
   </w:docDefaults>
-  <w:latentStyles w:defLockedState="0" w:defUIPriority="99" w:defSemiHidden="0" w:defUnhideWhenUsed="0" w:defQFormat="0" w:count="371">
+  <w:latentStyles w:defLockedState="0" w:defUIPriority="99" w:defSemiHidden="0" w:defUnhideWhenUsed="0" w:defQFormat="0" w:count="376">
     <w:lsdException w:name="Normal" w:uiPriority="0" w:qFormat="1"/>
     <w:lsdException w:name="heading 1" w:uiPriority="9" w:qFormat="1"/>
     <w:lsdException w:name="heading 2" w:semiHidden="1" w:uiPriority="9" w:unhideWhenUsed="1" w:qFormat="1"/>
@@ -3531,7 +3173,6 @@
     <w:lsdException w:name="HTML Sample" w:semiHidden="1" w:unhideWhenUsed="1"/>
     <w:lsdException w:name="HTML Typewriter" w:semiHidden="1" w:unhideWhenUsed="1"/>
     <w:lsdException w:name="HTML Variable" w:semiHidden="1" w:unhideWhenUsed="1"/>
-    <w:lsdException w:name="Normal Table" w:semiHidden="1" w:unhideWhenUsed="1"/>
     <w:lsdException w:name="annotation subject" w:semiHidden="1" w:unhideWhenUsed="1"/>
     <w:lsdException w:name="No List" w:semiHidden="1" w:unhideWhenUsed="1"/>
     <w:lsdException w:name="Outline List 1" w:semiHidden="1" w:unhideWhenUsed="1"/>
@@ -3574,11 +3215,8 @@
     <w:lsdException w:name="Table Contemporary" w:semiHidden="1" w:unhideWhenUsed="1"/>
     <w:lsdException w:name="Table Elegant" w:semiHidden="1" w:unhideWhenUsed="1"/>
     <w:lsdException w:name="Table Professional" w:semiHidden="1" w:unhideWhenUsed="1"/>
-    <w:lsdException w:name="Table Subtle 1" w:semiHidden="1" w:unhideWhenUsed="1"/>
     <w:lsdException w:name="Table Subtle 2" w:semiHidden="1" w:unhideWhenUsed="1"/>
     <w:lsdException w:name="Table Web 1" w:semiHidden="1" w:unhideWhenUsed="1"/>
-    <w:lsdException w:name="Table Web 2" w:semiHidden="1" w:unhideWhenUsed="1"/>
-    <w:lsdException w:name="Table Web 3" w:semiHidden="1" w:unhideWhenUsed="1"/>
     <w:lsdException w:name="Balloon Text" w:semiHidden="1" w:unhideWhenUsed="1"/>
     <w:lsdException w:name="Table Grid" w:uiPriority="39"/>
     <w:lsdException w:name="Table Theme" w:semiHidden="1" w:unhideWhenUsed="1"/>
@@ -3797,6 +3435,11 @@
     <w:lsdException w:name="List Table 5 Dark Accent 6" w:uiPriority="50"/>
     <w:lsdException w:name="List Table 6 Colorful Accent 6" w:uiPriority="51"/>
     <w:lsdException w:name="List Table 7 Colorful Accent 6" w:uiPriority="52"/>
+    <w:lsdException w:name="Mention" w:semiHidden="1" w:unhideWhenUsed="1"/>
+    <w:lsdException w:name="Smart Hyperlink" w:semiHidden="1" w:unhideWhenUsed="1"/>
+    <w:lsdException w:name="Hashtag" w:semiHidden="1" w:unhideWhenUsed="1"/>
+    <w:lsdException w:name="Unresolved Mention" w:semiHidden="1" w:unhideWhenUsed="1"/>
+    <w:lsdException w:name="Smart Link" w:semiHidden="1" w:unhideWhenUsed="1"/>
   </w:latentStyles>
   <w:style w:type="paragraph" w:default="1" w:styleId="Normal">
     <w:name w:val="Normal"/>
@@ -3805,6 +3448,7 @@
   <w:style w:type="character" w:default="1" w:styleId="DefaultParagraphFont">
     <w:name w:val="Default Paragraph Font"/>
     <w:uiPriority w:val="1"/>
+    <w:semiHidden/>
     <w:unhideWhenUsed/>
   </w:style>
   <w:style w:type="table" w:default="1" w:styleId="TableNormal">
@@ -3864,6 +3508,11 @@
       <w:color w:val="0563C1" w:themeColor="hyperlink"/>
       <w:u w:val="single"/>
     </w:rPr>
+  </w:style>
+  <w:style w:type="character" w:customStyle="1" w:styleId="ui-provider">
+    <w:name w:val="ui-provider"/>
+    <w:basedOn w:val="DefaultParagraphFont"/>
+    <w:rsid w:val="00BE5783"/>
   </w:style>
 </w:styles>
 </file>

</xml_diff>